<commit_message>
6th; parkbldg base representation and adding
</commit_message>
<xml_diff>
--- a/docs/what i do.docx
+++ b/docs/what i do.docx
@@ -508,16 +508,8 @@
         <w:rPr>
           <w:lang w:val="en-US"/>
         </w:rPr>
-        <w:t xml:space="preserve"> using </w:t>
-      </w:r>
-      <w:proofErr w:type="spellStart"/>
-      <w:r>
-        <w:rPr>
-          <w:lang w:val="en-US"/>
-        </w:rPr>
-        <w:t>raylib</w:t>
-      </w:r>
-      <w:proofErr w:type="spellEnd"/>
+        <w:t xml:space="preserve"> using raylib</w:t>
+      </w:r>
     </w:p>
     <w:p>
       <w:pPr>
@@ -785,68 +777,22 @@
           <w:color w:val="383A42"/>
         </w:rPr>
         <w:br/>
-      </w:r>
-      <w:proofErr w:type="spellStart"/>
+        <w:t>LaneB = [Stack(), stack(), stack(), stack()]</w:t>
+      </w:r>
       <w:r>
         <w:rPr>
           <w:rFonts w:ascii="Courier New" w:hAnsi="Courier New" w:cs="Courier New"/>
           <w:color w:val="383A42"/>
         </w:rPr>
-        <w:t>LaneB</w:t>
-      </w:r>
-      <w:proofErr w:type="spellEnd"/>
+        <w:br/>
+      </w:r>
       <w:r>
         <w:rPr>
           <w:rFonts w:ascii="Courier New" w:hAnsi="Courier New" w:cs="Courier New"/>
           <w:color w:val="383A42"/>
         </w:rPr>
-        <w:t xml:space="preserve"> = [Stack(), stack(), stack(), stack()]</w:t>
-      </w:r>
-      <w:r>
-        <w:rPr>
-          <w:rFonts w:ascii="Courier New" w:hAnsi="Courier New" w:cs="Courier New"/>
-          <w:color w:val="383A42"/>
-        </w:rPr>
         <w:br/>
-      </w:r>
-      <w:r>
-        <w:rPr>
-          <w:rFonts w:ascii="Courier New" w:hAnsi="Courier New" w:cs="Courier New"/>
-          <w:color w:val="383A42"/>
-        </w:rPr>
-        <w:br/>
-      </w:r>
-      <w:proofErr w:type="spellStart"/>
-      <w:r>
-        <w:rPr>
-          <w:rFonts w:ascii="Courier New" w:hAnsi="Courier New" w:cs="Courier New"/>
-          <w:color w:val="383A42"/>
-        </w:rPr>
-        <w:t>PrkingSpace</w:t>
-      </w:r>
-      <w:proofErr w:type="spellEnd"/>
-      <w:r>
-        <w:rPr>
-          <w:rFonts w:ascii="Courier New" w:hAnsi="Courier New" w:cs="Courier New"/>
-          <w:color w:val="383A42"/>
-        </w:rPr>
-        <w:t xml:space="preserve"> = [LaneA, </w:t>
-      </w:r>
-      <w:proofErr w:type="spellStart"/>
-      <w:r>
-        <w:rPr>
-          <w:rFonts w:ascii="Courier New" w:hAnsi="Courier New" w:cs="Courier New"/>
-          <w:color w:val="383A42"/>
-        </w:rPr>
-        <w:t>LaneB</w:t>
-      </w:r>
-      <w:proofErr w:type="spellEnd"/>
-      <w:r>
-        <w:rPr>
-          <w:rFonts w:ascii="Courier New" w:hAnsi="Courier New" w:cs="Courier New"/>
-          <w:color w:val="383A42"/>
-        </w:rPr>
-        <w:t>]</w:t>
+        <w:t>PrkingSpace = [LaneA, LaneB]</w:t>
       </w:r>
     </w:p>
     <w:p>
@@ -907,21 +853,7 @@
         <w:rPr>
           <w:lang w:val="en-US"/>
         </w:rPr>
-        <w:t xml:space="preserve">I asked </w:t>
-      </w:r>
-      <w:proofErr w:type="spellStart"/>
-      <w:r>
-        <w:rPr>
-          <w:lang w:val="en-US"/>
-        </w:rPr>
-        <w:t>chatgpt</w:t>
-      </w:r>
-      <w:proofErr w:type="spellEnd"/>
-      <w:r>
-        <w:rPr>
-          <w:lang w:val="en-US"/>
-        </w:rPr>
-        <w:t xml:space="preserve"> for some guidance</w:t>
+        <w:t>I asked chatgpt for some guidance</w:t>
       </w:r>
       <w:r>
         <w:rPr>
@@ -951,30 +883,8 @@
         <w:rPr>
           <w:lang w:val="en-US"/>
         </w:rPr>
-        <w:t xml:space="preserve">s: </w:t>
-      </w:r>
-      <w:proofErr w:type="spellStart"/>
-      <w:r>
-        <w:rPr>
-          <w:lang w:val="en-US"/>
-        </w:rPr>
-        <w:t>OverflowError</w:t>
-      </w:r>
-      <w:proofErr w:type="spellEnd"/>
-      <w:r>
-        <w:rPr>
-          <w:lang w:val="en-US"/>
-        </w:rPr>
-        <w:t xml:space="preserve">, and </w:t>
-      </w:r>
-      <w:proofErr w:type="spellStart"/>
-      <w:r>
-        <w:rPr>
-          <w:lang w:val="en-US"/>
-        </w:rPr>
-        <w:t>IndexError</w:t>
-      </w:r>
-      <w:proofErr w:type="spellEnd"/>
+        <w:t>s: OverflowError, and IndexError</w:t>
+      </w:r>
       <w:r>
         <w:rPr>
           <w:lang w:val="en-US"/>
@@ -987,19 +897,11 @@
         </w:rPr>
         <w:t xml:space="preserve"> I might have to do a proper unit test, but </w:t>
       </w:r>
-      <w:proofErr w:type="spellStart"/>
-      <w:r>
-        <w:rPr>
-          <w:lang w:val="en-US"/>
-        </w:rPr>
-        <w:t>im</w:t>
-      </w:r>
-      <w:proofErr w:type="spellEnd"/>
-      <w:r>
-        <w:rPr>
-          <w:lang w:val="en-US"/>
-        </w:rPr>
-        <w:t xml:space="preserve"> feeling not that too inquisitive this week.</w:t>
+      <w:r>
+        <w:rPr>
+          <w:lang w:val="en-US"/>
+        </w:rPr>
+        <w:t>im feeling not that too inquisitive this week.</w:t>
       </w:r>
     </w:p>
     <w:p>
@@ -1041,21 +943,7 @@
         <w:rPr>
           <w:lang w:val="en-US"/>
         </w:rPr>
-        <w:t>I was wondering how I could structure the codebase the same way we do in c/</w:t>
-      </w:r>
-      <w:proofErr w:type="spellStart"/>
-      <w:r>
-        <w:rPr>
-          <w:lang w:val="en-US"/>
-        </w:rPr>
-        <w:t>cpp</w:t>
-      </w:r>
-      <w:proofErr w:type="spellEnd"/>
-      <w:r>
-        <w:rPr>
-          <w:lang w:val="en-US"/>
-        </w:rPr>
-        <w:t>. T</w:t>
+        <w:t>I was wondering how I could structure the codebase the same way we do in c/cpp. T</w:t>
       </w:r>
       <w:r>
         <w:rPr>
@@ -1097,21 +985,7 @@
         <w:rPr>
           <w:lang w:val="en-US"/>
         </w:rPr>
-        <w:t xml:space="preserve"> and I don’t want to work with abstract base class (</w:t>
-      </w:r>
-      <w:proofErr w:type="spellStart"/>
-      <w:r>
-        <w:rPr>
-          <w:lang w:val="en-US"/>
-        </w:rPr>
-        <w:t>abc</w:t>
-      </w:r>
-      <w:proofErr w:type="spellEnd"/>
-      <w:r>
-        <w:rPr>
-          <w:lang w:val="en-US"/>
-        </w:rPr>
-        <w:t>) package</w:t>
+        <w:t xml:space="preserve"> and I don’t want to work with abstract base class (abc) package</w:t>
       </w:r>
       <w:r>
         <w:rPr>
@@ -1197,21 +1071,7 @@
         <w:rPr>
           <w:lang w:val="en-US"/>
         </w:rPr>
-        <w:t xml:space="preserve">I </w:t>
-      </w:r>
-      <w:proofErr w:type="spellStart"/>
-      <w:r>
-        <w:rPr>
-          <w:lang w:val="en-US"/>
-        </w:rPr>
-        <w:t>cant</w:t>
-      </w:r>
-      <w:proofErr w:type="spellEnd"/>
-      <w:r>
-        <w:rPr>
-          <w:lang w:val="en-US"/>
-        </w:rPr>
-        <w:t xml:space="preserve"> really </w:t>
+        <w:t xml:space="preserve">I cant really </w:t>
       </w:r>
       <w:r>
         <w:rPr>
@@ -1279,7 +1139,6 @@
         </w:rPr>
         <w:t xml:space="preserve"> </w:t>
       </w:r>
-      <w:proofErr w:type="spellStart"/>
       <w:r>
         <w:rPr>
           <w:lang w:val="en-US"/>
@@ -1296,14 +1155,7 @@
         <w:rPr>
           <w:lang w:val="en-US"/>
         </w:rPr>
-        <w:t>k</w:t>
-      </w:r>
-      <w:proofErr w:type="spellEnd"/>
-      <w:r>
-        <w:rPr>
-          <w:lang w:val="en-US"/>
-        </w:rPr>
-        <w:t xml:space="preserve"> is the main function</w:t>
+        <w:t>k is the main function</w:t>
       </w:r>
       <w:r>
         <w:rPr>
@@ -1423,41 +1275,13 @@
         <w:rPr>
           <w:lang w:val="en-US"/>
         </w:rPr>
-        <w:t xml:space="preserve">, I found that I can use </w:t>
-      </w:r>
-      <w:proofErr w:type="spellStart"/>
-      <w:r>
-        <w:rPr>
-          <w:lang w:val="en-US"/>
-        </w:rPr>
-        <w:t>pyinstaller</w:t>
-      </w:r>
-      <w:proofErr w:type="spellEnd"/>
-      <w:r>
-        <w:rPr>
-          <w:lang w:val="en-US"/>
-        </w:rPr>
-        <w:t xml:space="preserve"> to build an executable [6]</w:t>
-      </w:r>
-      <w:r>
-        <w:rPr>
-          <w:lang w:val="en-US"/>
-        </w:rPr>
-        <w:t xml:space="preserve">. And I seem to have a bit of trouble setting it up as well as running the test cases from the structure provided in </w:t>
-      </w:r>
-      <w:proofErr w:type="spellStart"/>
-      <w:r>
-        <w:rPr>
-          <w:lang w:val="en-US"/>
-        </w:rPr>
-        <w:t>samplemod</w:t>
-      </w:r>
-      <w:proofErr w:type="spellEnd"/>
-      <w:r>
-        <w:rPr>
-          <w:lang w:val="en-US"/>
-        </w:rPr>
-        <w:t xml:space="preserve"> [5].</w:t>
+        <w:t>, I found that I can use pyinstaller to build an executable [6]</w:t>
+      </w:r>
+      <w:r>
+        <w:rPr>
+          <w:lang w:val="en-US"/>
+        </w:rPr>
+        <w:t>. And I seem to have a bit of trouble setting it up as well as running the test cases from the structure provided in samplemod [5].</w:t>
       </w:r>
     </w:p>
     <w:p>
@@ -1523,21 +1347,7 @@
         <w:rPr>
           <w:lang w:val="en-US"/>
         </w:rPr>
-        <w:t xml:space="preserve">too much, so I’ll just work with the base cases and worry about the code structure later. I have made a </w:t>
-      </w:r>
-      <w:proofErr w:type="spellStart"/>
-      <w:r>
-        <w:rPr>
-          <w:lang w:val="en-US"/>
-        </w:rPr>
-        <w:t>github</w:t>
-      </w:r>
-      <w:proofErr w:type="spellEnd"/>
-      <w:r>
-        <w:rPr>
-          <w:lang w:val="en-US"/>
-        </w:rPr>
-        <w:t xml:space="preserve"> repository for tracking this</w:t>
+        <w:t>too much, so I’ll just work with the base cases and worry about the code structure later. I have made a github repository for tracking this</w:t>
       </w:r>
       <w:r>
         <w:rPr>
@@ -1567,21 +1377,7 @@
         <w:rPr>
           <w:lang w:val="en-US"/>
         </w:rPr>
-        <w:t xml:space="preserve">From the three classes I have made (parking space, lane, and </w:t>
-      </w:r>
-      <w:proofErr w:type="spellStart"/>
-      <w:r>
-        <w:rPr>
-          <w:lang w:val="en-US"/>
-        </w:rPr>
-        <w:t>bldg</w:t>
-      </w:r>
-      <w:proofErr w:type="spellEnd"/>
-      <w:r>
-        <w:rPr>
-          <w:lang w:val="en-US"/>
-        </w:rPr>
-        <w:t>), I have provided these methods:</w:t>
+        <w:t>From the three classes I have made (parking space, lane, and bldg), I have provided these methods:</w:t>
       </w:r>
     </w:p>
     <w:p>
@@ -1710,63 +1506,7 @@
         <w:rPr>
           <w:lang w:val="en-US"/>
         </w:rPr>
-        <w:t xml:space="preserve">And starting with the parking lane, it is requiring quite a bit of brain power. I am thinking that I need to handle the randomized </w:t>
-      </w:r>
-      <w:proofErr w:type="spellStart"/>
-      <w:r>
-        <w:rPr>
-          <w:lang w:val="en-US"/>
-        </w:rPr>
-        <w:t>sa</w:t>
-      </w:r>
-      <w:proofErr w:type="spellEnd"/>
-      <w:r>
-        <w:rPr>
-          <w:lang w:val="en-US"/>
-        </w:rPr>
-        <w:t xml:space="preserve"> </w:t>
-      </w:r>
-      <w:proofErr w:type="spellStart"/>
-      <w:r>
-        <w:rPr>
-          <w:lang w:val="en-US"/>
-        </w:rPr>
-        <w:t>pagalis</w:t>
-      </w:r>
-      <w:proofErr w:type="spellEnd"/>
-      <w:r>
-        <w:rPr>
-          <w:lang w:val="en-US"/>
-        </w:rPr>
-        <w:t xml:space="preserve"> </w:t>
-      </w:r>
-      <w:proofErr w:type="spellStart"/>
-      <w:r>
-        <w:rPr>
-          <w:lang w:val="en-US"/>
-        </w:rPr>
-        <w:t>nung</w:t>
-      </w:r>
-      <w:proofErr w:type="spellEnd"/>
-      <w:r>
-        <w:rPr>
-          <w:lang w:val="en-US"/>
-        </w:rPr>
-        <w:t xml:space="preserve"> </w:t>
-      </w:r>
-      <w:proofErr w:type="spellStart"/>
-      <w:r>
-        <w:rPr>
-          <w:lang w:val="en-US"/>
-        </w:rPr>
-        <w:t>mga</w:t>
-      </w:r>
-      <w:proofErr w:type="spellEnd"/>
-      <w:r>
-        <w:rPr>
-          <w:lang w:val="en-US"/>
-        </w:rPr>
-        <w:t xml:space="preserve"> vehicle in this class.</w:t>
+        <w:t>And starting with the parking lane, it is requiring quite a bit of brain power. I am thinking that I need to handle the randomized sa pagalis nung mga vehicle in this class.</w:t>
       </w:r>
       <w:r>
         <w:rPr>
@@ -1804,7 +1544,7 @@
           <w:color w:val="808080" w:themeColor="background1" w:themeShade="80"/>
           <w:lang w:val="en-US"/>
         </w:rPr>
-        <w:t>However, I tried sampling if we are to print the lane park without contents</w:t>
+        <w:t>However,</w:t>
       </w:r>
       <w:r>
         <w:rPr>
@@ -1813,9 +1553,8 @@
           <w:color w:val="808080" w:themeColor="background1" w:themeShade="80"/>
           <w:lang w:val="en-US"/>
         </w:rPr>
-        <w:t xml:space="preserve"> as I am using the __</w:t>
-      </w:r>
-      <w:proofErr w:type="spellStart"/>
+        <w:t xml:space="preserve"> before going any further</w:t>
+      </w:r>
       <w:r>
         <w:rPr>
           <w:i/>
@@ -1823,9 +1562,8 @@
           <w:color w:val="808080" w:themeColor="background1" w:themeShade="80"/>
           <w:lang w:val="en-US"/>
         </w:rPr>
-        <w:t>repr</w:t>
-      </w:r>
-      <w:proofErr w:type="spellEnd"/>
+        <w:t xml:space="preserve"> I tried sampling if we are to print the lane park without contents</w:t>
+      </w:r>
       <w:r>
         <w:rPr>
           <w:i/>
@@ -1833,7 +1571,7 @@
           <w:color w:val="808080" w:themeColor="background1" w:themeShade="80"/>
           <w:lang w:val="en-US"/>
         </w:rPr>
-        <w:t>__ to print the first element of the stack</w:t>
+        <w:t xml:space="preserve"> as I am using the __repr__ to print the first element of the stack</w:t>
       </w:r>
       <w:r>
         <w:rPr>
@@ -1851,37 +1589,41 @@
           <w:color w:val="808080" w:themeColor="background1" w:themeShade="80"/>
           <w:lang w:val="en-US"/>
         </w:rPr>
-        <w:t>. The second commit</w:t>
-      </w:r>
-      <w:r>
-        <w:rPr>
+        <w:t xml:space="preserve">. </w:t>
+      </w:r>
+      <w:r>
+        <w:rPr>
+          <w:b/>
+          <w:bCs/>
           <w:i/>
           <w:iCs/>
           <w:color w:val="808080" w:themeColor="background1" w:themeShade="80"/>
-          <w:lang w:val="en-US"/>
-        </w:rPr>
-        <w:t xml:space="preserve"> shows that</w:t>
+          <w:sz w:val="32"/>
+          <w:szCs w:val="32"/>
+          <w:lang w:val="en-US"/>
+        </w:rPr>
+        <w:t>The second commit</w:t>
       </w:r>
       <w:r>
         <w:rPr>
           <w:i/>
           <w:iCs/>
           <w:color w:val="808080" w:themeColor="background1" w:themeShade="80"/>
-          <w:lang w:val="en-US"/>
-        </w:rPr>
-        <w:t xml:space="preserve">. I don’t think stack is appropriate for this case. </w:t>
-      </w:r>
-    </w:p>
-    <w:p>
-      <w:pPr>
-        <w:ind w:left="720"/>
+          <w:sz w:val="32"/>
+          <w:szCs w:val="32"/>
+          <w:lang w:val="en-US"/>
+        </w:rPr>
+        <w:t xml:space="preserve"> </w:t>
+      </w:r>
+      <w:r>
         <w:rPr>
           <w:i/>
           <w:iCs/>
           <w:color w:val="808080" w:themeColor="background1" w:themeShade="80"/>
           <w:lang w:val="en-US"/>
         </w:rPr>
-      </w:pPr>
+        <w:t>shows that</w:t>
+      </w:r>
       <w:r>
         <w:rPr>
           <w:i/>
@@ -1889,17 +1631,19 @@
           <w:color w:val="808080" w:themeColor="background1" w:themeShade="80"/>
           <w:lang w:val="en-US"/>
         </w:rPr>
-        <w:t>Well that was a joke. I</w:t>
-      </w:r>
-      <w:r>
+        <w:t xml:space="preserve">. I don’t think stack is appropriate for this case. </w:t>
+      </w:r>
+    </w:p>
+    <w:p>
+      <w:pPr>
+        <w:ind w:left="720"/>
         <w:rPr>
           <w:i/>
           <w:iCs/>
           <w:color w:val="808080" w:themeColor="background1" w:themeShade="80"/>
           <w:lang w:val="en-US"/>
         </w:rPr>
-        <w:t xml:space="preserve"> just realized I don’t need to access the first element of the stack.</w:t>
-      </w:r>
+      </w:pPr>
       <w:r>
         <w:rPr>
           <w:i/>
@@ -1907,7 +1651,7 @@
           <w:color w:val="808080" w:themeColor="background1" w:themeShade="80"/>
           <w:lang w:val="en-US"/>
         </w:rPr>
-        <w:t xml:space="preserve"> </w:t>
+        <w:t>Well that was a joke. I</w:t>
       </w:r>
       <w:r>
         <w:rPr>
@@ -1916,9 +1660,8 @@
           <w:color w:val="808080" w:themeColor="background1" w:themeShade="80"/>
           <w:lang w:val="en-US"/>
         </w:rPr>
-        <w:t>In the __</w:t>
-      </w:r>
-      <w:proofErr w:type="spellStart"/>
+        <w:t xml:space="preserve"> just realized I don’t need to access the first element of the stack.</w:t>
+      </w:r>
       <w:r>
         <w:rPr>
           <w:i/>
@@ -1926,9 +1669,8 @@
           <w:color w:val="808080" w:themeColor="background1" w:themeShade="80"/>
           <w:lang w:val="en-US"/>
         </w:rPr>
-        <w:t>repr</w:t>
-      </w:r>
-      <w:proofErr w:type="spellEnd"/>
+        <w:t xml:space="preserve"> </w:t>
+      </w:r>
       <w:r>
         <w:rPr>
           <w:i/>
@@ -1936,7 +1678,7 @@
           <w:color w:val="808080" w:themeColor="background1" w:themeShade="80"/>
           <w:lang w:val="en-US"/>
         </w:rPr>
-        <w:t>__ I just need to check whether if the stack is empty or not</w:t>
+        <w:t>In the __repr__ I just need to check whether if the stack is empty or not</w:t>
       </w:r>
       <w:r>
         <w:rPr>
@@ -1954,28 +1696,32 @@
           <w:color w:val="808080" w:themeColor="background1" w:themeShade="80"/>
           <w:lang w:val="en-US"/>
         </w:rPr>
-        <w:t xml:space="preserve"> The third commit shows the fix that I can still use the stack</w:t>
-      </w:r>
-      <w:r>
-        <w:rPr>
+        <w:t xml:space="preserve"> </w:t>
+      </w:r>
+      <w:r>
+        <w:rPr>
+          <w:b/>
+          <w:bCs/>
           <w:i/>
           <w:iCs/>
           <w:color w:val="808080" w:themeColor="background1" w:themeShade="80"/>
-          <w:lang w:val="en-US"/>
-        </w:rPr>
-        <w:t xml:space="preserve"> as </w:t>
-      </w:r>
-      <w:proofErr w:type="spellStart"/>
+          <w:sz w:val="32"/>
+          <w:szCs w:val="32"/>
+          <w:lang w:val="en-US"/>
+        </w:rPr>
+        <w:t>The third commit</w:t>
+      </w:r>
       <w:r>
         <w:rPr>
           <w:i/>
           <w:iCs/>
           <w:color w:val="808080" w:themeColor="background1" w:themeShade="80"/>
-          <w:lang w:val="en-US"/>
-        </w:rPr>
-        <w:t>dsa</w:t>
-      </w:r>
-      <w:proofErr w:type="spellEnd"/>
+          <w:sz w:val="32"/>
+          <w:szCs w:val="32"/>
+          <w:lang w:val="en-US"/>
+        </w:rPr>
+        <w:t xml:space="preserve"> </w:t>
+      </w:r>
       <w:r>
         <w:rPr>
           <w:i/>
@@ -1983,58 +1729,125 @@
           <w:color w:val="808080" w:themeColor="background1" w:themeShade="80"/>
           <w:lang w:val="en-US"/>
         </w:rPr>
+        <w:t>shows the fix that I can still use the stack</w:t>
+      </w:r>
+      <w:r>
+        <w:rPr>
+          <w:i/>
+          <w:iCs/>
+          <w:color w:val="808080" w:themeColor="background1" w:themeShade="80"/>
+          <w:lang w:val="en-US"/>
+        </w:rPr>
+        <w:t xml:space="preserve"> as dsa </w:t>
+      </w:r>
+    </w:p>
+    <w:p>
+      <w:pPr>
+        <w:rPr>
+          <w:lang w:val="en-US"/>
+        </w:rPr>
+      </w:pPr>
+      <w:r>
+        <w:rPr>
+          <w:lang w:val="en-US"/>
+        </w:rPr>
+        <w:t xml:space="preserve">Going back to the parking lane implemention of parking lane, I cannot seem to iterate over the parking lane object, </w:t>
+      </w:r>
+      <w:r>
+        <w:rPr>
+          <w:lang w:val="en-US"/>
+        </w:rPr>
+        <w:t>its length</w:t>
+      </w:r>
+      <w:r>
+        <w:rPr>
+          <w:lang w:val="en-US"/>
+        </w:rPr>
+        <w:t>, get the</w:t>
+      </w:r>
+      <w:r>
+        <w:rPr>
+          <w:lang w:val="en-US"/>
+        </w:rPr>
+        <w:t xml:space="preserve"> content</w:t>
+      </w:r>
+      <w:r>
+        <w:rPr>
+          <w:lang w:val="en-US"/>
+        </w:rPr>
+        <w:t>, and remove the vehicle</w:t>
+      </w:r>
+      <w:r>
+        <w:rPr>
+          <w:lang w:val="en-US"/>
+        </w:rPr>
+        <w:t>.</w:t>
+      </w:r>
+      <w:r>
+        <w:rPr>
+          <w:lang w:val="en-US"/>
+        </w:rPr>
+        <w:t xml:space="preserve"> Omy</w:t>
+      </w:r>
+      <w:r>
+        <w:rPr>
+          <w:lang w:val="en-US"/>
+        </w:rPr>
         <w:t xml:space="preserve"> </w:t>
       </w:r>
-    </w:p>
-    <w:p>
-      <w:pPr>
-        <w:rPr>
-          <w:lang w:val="en-US"/>
-        </w:rPr>
-      </w:pPr>
-      <w:r>
-        <w:rPr>
-          <w:lang w:val="en-US"/>
-        </w:rPr>
-        <w:t xml:space="preserve">Going back to the parking lane </w:t>
-      </w:r>
-      <w:proofErr w:type="spellStart"/>
-      <w:r>
-        <w:rPr>
-          <w:lang w:val="en-US"/>
-        </w:rPr>
-        <w:t>implemention</w:t>
-      </w:r>
-      <w:proofErr w:type="spellEnd"/>
-      <w:r>
-        <w:rPr>
-          <w:lang w:val="en-US"/>
-        </w:rPr>
-        <w:t xml:space="preserve"> of parking lane, I cannot seem to iterate over the parking lane object, </w:t>
-      </w:r>
-      <w:r>
-        <w:rPr>
-          <w:lang w:val="en-US"/>
-        </w:rPr>
-        <w:t>its length</w:t>
-      </w:r>
-      <w:r>
-        <w:rPr>
-          <w:lang w:val="en-US"/>
-        </w:rPr>
-        <w:t>, get the</w:t>
-      </w:r>
-      <w:r>
-        <w:rPr>
-          <w:lang w:val="en-US"/>
-        </w:rPr>
-        <w:t xml:space="preserve"> content</w:t>
-      </w:r>
-      <w:r>
-        <w:rPr>
-          <w:lang w:val="en-US"/>
-        </w:rPr>
-        <w:t>, and remove the vehicle</w:t>
+      <w:r>
+        <w:rPr>
+          <w:lang w:val="en-US"/>
+        </w:rPr>
+        <w:t>sn</w:t>
+      </w:r>
+      <w:r>
+        <w:rPr>
+          <w:lang w:val="en-US"/>
+        </w:rPr>
+        <w:t>ar</w:t>
+      </w:r>
+      <w:r>
+        <w:rPr>
+          <w:lang w:val="en-US"/>
+        </w:rPr>
+        <w:t xml:space="preserve">ky python. I thought this was automatic. </w:t>
+      </w:r>
+      <w:r>
+        <w:rPr>
+          <w:lang w:val="en-US"/>
+        </w:rPr>
+        <w:t>I added the iter</w:t>
+      </w:r>
+      <w:r>
+        <w:rPr>
+          <w:lang w:val="en-US"/>
+        </w:rPr>
+        <w:t xml:space="preserve">, </w:t>
+      </w:r>
+      <w:r>
+        <w:rPr>
+          <w:lang w:val="en-US"/>
+        </w:rPr>
+        <w:t>len</w:t>
+      </w:r>
+      <w:r>
+        <w:rPr>
+          <w:lang w:val="en-US"/>
+        </w:rPr>
+        <w:t xml:space="preserve">, and getitem special </w:t>
+      </w:r>
+      <w:r>
+        <w:rPr>
+          <w:lang w:val="en-US"/>
+        </w:rPr>
+        <w:t>methods</w:t>
+      </w:r>
+      <w:r>
+        <w:rPr>
+          <w:lang w:val="en-US"/>
+        </w:rPr>
+        <w:t xml:space="preserve"> thanks to chatgpt hehe</w:t>
       </w:r>
       <w:r>
         <w:rPr>
@@ -2046,151 +1859,37 @@
         <w:rPr>
           <w:lang w:val="en-US"/>
         </w:rPr>
-        <w:t xml:space="preserve"> Omy</w:t>
-      </w:r>
-      <w:r>
-        <w:rPr>
-          <w:lang w:val="en-US"/>
-        </w:rPr>
         <w:t xml:space="preserve"> </w:t>
       </w:r>
       <w:r>
         <w:rPr>
-          <w:lang w:val="en-US"/>
-        </w:rPr>
-        <w:t>sn</w:t>
-      </w:r>
-      <w:r>
-        <w:rPr>
-          <w:lang w:val="en-US"/>
-        </w:rPr>
-        <w:t>ar</w:t>
-      </w:r>
-      <w:r>
-        <w:rPr>
-          <w:lang w:val="en-US"/>
-        </w:rPr>
-        <w:t xml:space="preserve">ky python. I thought this was automatic. </w:t>
-      </w:r>
-      <w:r>
-        <w:rPr>
-          <w:lang w:val="en-US"/>
-        </w:rPr>
-        <w:t xml:space="preserve">I added the </w:t>
-      </w:r>
-      <w:proofErr w:type="spellStart"/>
-      <w:r>
-        <w:rPr>
-          <w:lang w:val="en-US"/>
-        </w:rPr>
-        <w:t>iter</w:t>
-      </w:r>
-      <w:proofErr w:type="spellEnd"/>
-      <w:r>
-        <w:rPr>
-          <w:lang w:val="en-US"/>
-        </w:rPr>
-        <w:t xml:space="preserve">, </w:t>
-      </w:r>
-      <w:proofErr w:type="spellStart"/>
-      <w:r>
-        <w:rPr>
-          <w:lang w:val="en-US"/>
-        </w:rPr>
-        <w:t>len</w:t>
-      </w:r>
-      <w:proofErr w:type="spellEnd"/>
-      <w:r>
-        <w:rPr>
-          <w:lang w:val="en-US"/>
-        </w:rPr>
-        <w:t xml:space="preserve">, and </w:t>
-      </w:r>
-      <w:proofErr w:type="spellStart"/>
-      <w:r>
-        <w:rPr>
-          <w:lang w:val="en-US"/>
-        </w:rPr>
-        <w:t>getitem</w:t>
-      </w:r>
-      <w:proofErr w:type="spellEnd"/>
-      <w:r>
-        <w:rPr>
-          <w:lang w:val="en-US"/>
-        </w:rPr>
-        <w:t xml:space="preserve"> special </w:t>
-      </w:r>
-      <w:r>
-        <w:rPr>
-          <w:lang w:val="en-US"/>
-        </w:rPr>
-        <w:t>methods</w:t>
-      </w:r>
-      <w:r>
-        <w:rPr>
-          <w:lang w:val="en-US"/>
-        </w:rPr>
-        <w:t xml:space="preserve"> thanks to </w:t>
-      </w:r>
-      <w:proofErr w:type="spellStart"/>
-      <w:r>
-        <w:rPr>
-          <w:lang w:val="en-US"/>
-        </w:rPr>
-        <w:t>chatgpt</w:t>
-      </w:r>
-      <w:proofErr w:type="spellEnd"/>
-      <w:r>
-        <w:rPr>
+          <w:b/>
+          <w:bCs/>
+          <w:sz w:val="28"/>
+          <w:szCs w:val="28"/>
+          <w:lang w:val="en-US"/>
+        </w:rPr>
+        <w:t>The fourth commit</w:t>
+      </w:r>
+      <w:r>
+        <w:rPr>
+          <w:sz w:val="28"/>
+          <w:szCs w:val="28"/>
           <w:lang w:val="en-US"/>
         </w:rPr>
         <w:t xml:space="preserve"> </w:t>
       </w:r>
-      <w:proofErr w:type="spellStart"/>
-      <w:r>
-        <w:rPr>
-          <w:lang w:val="en-US"/>
-        </w:rPr>
-        <w:t>hehe</w:t>
-      </w:r>
-      <w:proofErr w:type="spellEnd"/>
-      <w:r>
-        <w:rPr>
-          <w:lang w:val="en-US"/>
-        </w:rPr>
-        <w:t>.</w:t>
-      </w:r>
-      <w:r>
-        <w:rPr>
-          <w:lang w:val="en-US"/>
-        </w:rPr>
-        <w:t xml:space="preserve"> </w:t>
-      </w:r>
-      <w:r>
-        <w:rPr>
-          <w:lang w:val="en-US"/>
-        </w:rPr>
-        <w:t>The fourth commit addresses such.</w:t>
-      </w:r>
-      <w:r>
-        <w:rPr>
-          <w:lang w:val="en-US"/>
-        </w:rPr>
-        <w:t xml:space="preserve"> I also separated this test case to the unitTests.py inside the unit test folder (now named as </w:t>
-      </w:r>
-      <w:proofErr w:type="spellStart"/>
-      <w:r>
-        <w:rPr>
-          <w:lang w:val="en-US"/>
-        </w:rPr>
-        <w:t>unitTests</w:t>
-      </w:r>
-      <w:proofErr w:type="spellEnd"/>
-      <w:r>
-        <w:rPr>
-          <w:lang w:val="en-US"/>
-        </w:rPr>
-        <w:t>)</w:t>
+      <w:r>
+        <w:rPr>
+          <w:lang w:val="en-US"/>
+        </w:rPr>
+        <w:t>addresses such.</w:t>
+      </w:r>
+      <w:r>
+        <w:rPr>
+          <w:lang w:val="en-US"/>
+        </w:rPr>
+        <w:t xml:space="preserve"> I also separated this test case to the unitTests.py inside the unit test folder (now named as unitTests)</w:t>
       </w:r>
       <w:r>
         <w:rPr>
@@ -2238,46 +1937,29 @@
           <w:bCs/>
           <w:lang w:val="en-US"/>
         </w:rPr>
-        <w:t xml:space="preserve">context.py isn’t that much needed when it’s this small and I </w:t>
-      </w:r>
-      <w:proofErr w:type="spellStart"/>
+        <w:t>context.py isn’t that much needed when it’s this small and I cant exactly resolve how to use this dependency</w:t>
+      </w:r>
       <w:r>
         <w:rPr>
           <w:bCs/>
           <w:lang w:val="en-US"/>
         </w:rPr>
-        <w:t>cant</w:t>
-      </w:r>
-      <w:proofErr w:type="spellEnd"/>
+        <w:t xml:space="preserve">. I just left two choices </w:t>
+      </w:r>
       <w:r>
         <w:rPr>
           <w:bCs/>
           <w:lang w:val="en-US"/>
         </w:rPr>
-        <w:t xml:space="preserve"> exactly resolve how to use this dependency</w:t>
+        <w:t xml:space="preserve">that you may need to comment whatever </w:t>
       </w:r>
       <w:r>
         <w:rPr>
           <w:bCs/>
           <w:lang w:val="en-US"/>
         </w:rPr>
-        <w:t xml:space="preserve">. I just left two choices </w:t>
-      </w:r>
-      <w:r>
-        <w:rPr>
-          <w:bCs/>
-          <w:lang w:val="en-US"/>
-        </w:rPr>
-        <w:t xml:space="preserve">that you may need to comment whatever </w:t>
-      </w:r>
-      <w:r>
-        <w:rPr>
-          <w:bCs/>
-          <w:lang w:val="en-US"/>
-        </w:rPr>
         <w:t xml:space="preserve">whether I want to </w:t>
       </w:r>
-      <w:proofErr w:type="spellStart"/>
       <w:r>
         <w:rPr>
           <w:bCs/>
@@ -2296,7 +1978,6 @@
         </w:rPr>
         <w:t>ly</w:t>
       </w:r>
-      <w:proofErr w:type="spellEnd"/>
       <w:r>
         <w:rPr>
           <w:bCs/>
@@ -2354,6 +2035,94 @@
         </w:rPr>
         <w:t xml:space="preserve">these dependencies. </w:t>
       </w:r>
+    </w:p>
+    <w:p>
+      <w:pPr>
+        <w:rPr>
+          <w:lang w:val="en-US"/>
+        </w:rPr>
+      </w:pPr>
+    </w:p>
+    <w:p>
+      <w:pPr>
+        <w:rPr>
+          <w:lang w:val="en-US"/>
+        </w:rPr>
+      </w:pPr>
+      <w:r>
+        <w:rPr>
+          <w:lang w:val="en-US"/>
+        </w:rPr>
+        <w:t xml:space="preserve">It's time to work with the parking building then, I didn’t know what name should I give for the lanes. </w:t>
+      </w:r>
+      <w:r>
+        <w:rPr>
+          <w:lang w:val="en-US"/>
+        </w:rPr>
+        <w:t xml:space="preserve">I also did the same test as I did in the previous lane_test. The </w:t>
+      </w:r>
+      <w:r>
+        <w:rPr>
+          <w:b/>
+          <w:bCs/>
+          <w:sz w:val="32"/>
+          <w:szCs w:val="32"/>
+          <w:lang w:val="en-US"/>
+        </w:rPr>
+        <w:t xml:space="preserve">sixth </w:t>
+      </w:r>
+      <w:r>
+        <w:rPr>
+          <w:b/>
+          <w:bCs/>
+          <w:sz w:val="28"/>
+          <w:szCs w:val="28"/>
+          <w:lang w:val="en-US"/>
+        </w:rPr>
+        <w:t>commit</w:t>
+      </w:r>
+      <w:r>
+        <w:rPr>
+          <w:sz w:val="28"/>
+          <w:szCs w:val="28"/>
+          <w:lang w:val="en-US"/>
+        </w:rPr>
+        <w:t xml:space="preserve"> </w:t>
+      </w:r>
+      <w:r>
+        <w:rPr>
+          <w:lang w:val="en-US"/>
+        </w:rPr>
+        <w:t>shows that.</w:t>
+      </w:r>
+    </w:p>
+    <w:p>
+      <w:pPr>
+        <w:rPr>
+          <w:lang w:val="en-US"/>
+        </w:rPr>
+      </w:pPr>
+    </w:p>
+    <w:p>
+      <w:pPr>
+        <w:rPr>
+          <w:lang w:val="en-US"/>
+        </w:rPr>
+      </w:pPr>
+    </w:p>
+    <w:p>
+      <w:pPr>
+        <w:rPr>
+          <w:lang w:val="en-US"/>
+        </w:rPr>
+      </w:pPr>
+    </w:p>
+    <w:p>
+      <w:pPr>
+        <w:rPr>
+          <w:lang w:val="en-US"/>
+        </w:rPr>
+      </w:pPr>
     </w:p>
     <w:p>
       <w:pPr>
@@ -2577,19 +2346,11 @@
           <w:lang w:val="en-US"/>
         </w:rPr>
       </w:pPr>
-      <w:proofErr w:type="spellStart"/>
-      <w:r>
-        <w:rPr>
-          <w:lang w:val="en-US"/>
-        </w:rPr>
-        <w:t>Github</w:t>
-      </w:r>
-      <w:proofErr w:type="spellEnd"/>
-      <w:r>
-        <w:rPr>
-          <w:lang w:val="en-US"/>
-        </w:rPr>
-        <w:t xml:space="preserve"> repository:</w:t>
+      <w:r>
+        <w:rPr>
+          <w:lang w:val="en-US"/>
+        </w:rPr>
+        <w:t>Github repository:</w:t>
       </w:r>
       <w:r>
         <w:rPr>

</xml_diff>

<commit_message>
8th commit; major changes, see docs
</commit_message>
<xml_diff>
--- a/docs/what i do.docx
+++ b/docs/what i do.docx
@@ -215,7 +215,7 @@
                     <pic:cNvPicPr/>
                   </pic:nvPicPr>
                   <pic:blipFill>
-                    <a:blip r:embed="rId5"/>
+                    <a:blip r:embed="rId6"/>
                     <a:stretch>
                       <a:fillRect/>
                     </a:stretch>
@@ -338,31 +338,19 @@
         <w:rPr>
           <w:lang w:val="en-US"/>
         </w:rPr>
-        <w:t xml:space="preserve">he queue of cars outside indefinitely grows (this growth </w:t>
-      </w:r>
-      <w:r>
-        <w:rPr>
-          <w:lang w:val="en-US"/>
-        </w:rPr>
-        <w:t xml:space="preserve">and the </w:t>
-      </w:r>
-      <w:r>
-        <w:rPr>
-          <w:lang w:val="en-US"/>
-        </w:rPr>
-        <w:t xml:space="preserve">plate number </w:t>
-      </w:r>
-      <w:r>
-        <w:rPr>
-          <w:lang w:val="en-US"/>
-        </w:rPr>
-        <w:t>is handled with a random number generator)</w:t>
-      </w:r>
-      <w:r>
-        <w:rPr>
-          <w:lang w:val="en-US"/>
-        </w:rPr>
-        <w:t xml:space="preserve">; </w:t>
+        <w:t xml:space="preserve">he queue of cars outside indefinitely grows </w:t>
+      </w:r>
+      <w:r>
+        <w:rPr>
+          <w:lang w:val="en-US"/>
+        </w:rPr>
+        <w:t>with the click of a button</w:t>
+      </w:r>
+      <w:r>
+        <w:rPr>
+          <w:lang w:val="en-US"/>
+        </w:rPr>
+        <w:t>.</w:t>
       </w:r>
     </w:p>
     <w:p>
@@ -404,7 +392,7 @@
         <w:rPr>
           <w:lang w:val="en-US"/>
         </w:rPr>
-        <w:t xml:space="preserve">both the </w:t>
+        <w:t xml:space="preserve">the </w:t>
       </w:r>
       <w:r>
         <w:rPr>
@@ -428,7 +416,7 @@
         <w:rPr>
           <w:lang w:val="en-US"/>
         </w:rPr>
-        <w:t xml:space="preserve">(stack) and growth (queue) </w:t>
+        <w:t xml:space="preserve">(stack) </w:t>
       </w:r>
       <w:r>
         <w:rPr>
@@ -466,7 +454,31 @@
         <w:rPr>
           <w:lang w:val="en-US"/>
         </w:rPr>
-        <w:t>After those are implemented, the features I want to expand more are:</w:t>
+        <w:t>After those are implemented</w:t>
+      </w:r>
+      <w:r>
+        <w:rPr>
+          <w:lang w:val="en-US"/>
+        </w:rPr>
+        <w:t xml:space="preserve"> and if time allows</w:t>
+      </w:r>
+      <w:r>
+        <w:rPr>
+          <w:lang w:val="en-US"/>
+        </w:rPr>
+        <w:t xml:space="preserve">, the features I want to expand more </w:t>
+      </w:r>
+      <w:r>
+        <w:rPr>
+          <w:lang w:val="en-US"/>
+        </w:rPr>
+        <w:t>are</w:t>
+      </w:r>
+      <w:r>
+        <w:rPr>
+          <w:lang w:val="en-US"/>
+        </w:rPr>
+        <w:t>:</w:t>
       </w:r>
     </w:p>
     <w:p>
@@ -502,14 +514,28 @@
         <w:rPr>
           <w:lang w:val="en-US"/>
         </w:rPr>
-        <w:t>If time allows, the graphics will resemble the above picture</w:t>
-      </w:r>
-      <w:r>
-        <w:rPr>
-          <w:lang w:val="en-US"/>
-        </w:rPr>
-        <w:t xml:space="preserve"> using raylib</w:t>
-      </w:r>
+        <w:t>T</w:t>
+      </w:r>
+      <w:r>
+        <w:rPr>
+          <w:lang w:val="en-US"/>
+        </w:rPr>
+        <w:t>he graphics will resemble the above picture</w:t>
+      </w:r>
+      <w:r>
+        <w:rPr>
+          <w:lang w:val="en-US"/>
+        </w:rPr>
+        <w:t xml:space="preserve"> using </w:t>
+      </w:r>
+      <w:proofErr w:type="spellStart"/>
+      <w:r>
+        <w:rPr>
+          <w:lang w:val="en-US"/>
+        </w:rPr>
+        <w:t>raylib</w:t>
+      </w:r>
+      <w:proofErr w:type="spellEnd"/>
     </w:p>
     <w:p>
       <w:pPr>
@@ -777,22 +803,68 @@
           <w:color w:val="383A42"/>
         </w:rPr>
         <w:br/>
-        <w:t>LaneB = [Stack(), stack(), stack(), stack()]</w:t>
-      </w:r>
+      </w:r>
+      <w:proofErr w:type="spellStart"/>
       <w:r>
         <w:rPr>
           <w:rFonts w:ascii="Courier New" w:hAnsi="Courier New" w:cs="Courier New"/>
           <w:color w:val="383A42"/>
         </w:rPr>
-        <w:br/>
-      </w:r>
+        <w:t>LaneB</w:t>
+      </w:r>
+      <w:proofErr w:type="spellEnd"/>
       <w:r>
         <w:rPr>
           <w:rFonts w:ascii="Courier New" w:hAnsi="Courier New" w:cs="Courier New"/>
           <w:color w:val="383A42"/>
         </w:rPr>
+        <w:t xml:space="preserve"> = [Stack(), stack(), stack(), stack()]</w:t>
+      </w:r>
+      <w:r>
+        <w:rPr>
+          <w:rFonts w:ascii="Courier New" w:hAnsi="Courier New" w:cs="Courier New"/>
+          <w:color w:val="383A42"/>
+        </w:rPr>
         <w:br/>
-        <w:t>PrkingSpace = [LaneA, LaneB]</w:t>
+      </w:r>
+      <w:r>
+        <w:rPr>
+          <w:rFonts w:ascii="Courier New" w:hAnsi="Courier New" w:cs="Courier New"/>
+          <w:color w:val="383A42"/>
+        </w:rPr>
+        <w:br/>
+      </w:r>
+      <w:proofErr w:type="spellStart"/>
+      <w:r>
+        <w:rPr>
+          <w:rFonts w:ascii="Courier New" w:hAnsi="Courier New" w:cs="Courier New"/>
+          <w:color w:val="383A42"/>
+        </w:rPr>
+        <w:t>PrkingSpace</w:t>
+      </w:r>
+      <w:proofErr w:type="spellEnd"/>
+      <w:r>
+        <w:rPr>
+          <w:rFonts w:ascii="Courier New" w:hAnsi="Courier New" w:cs="Courier New"/>
+          <w:color w:val="383A42"/>
+        </w:rPr>
+        <w:t xml:space="preserve"> = [LaneA, </w:t>
+      </w:r>
+      <w:proofErr w:type="spellStart"/>
+      <w:r>
+        <w:rPr>
+          <w:rFonts w:ascii="Courier New" w:hAnsi="Courier New" w:cs="Courier New"/>
+          <w:color w:val="383A42"/>
+        </w:rPr>
+        <w:t>LaneB</w:t>
+      </w:r>
+      <w:proofErr w:type="spellEnd"/>
+      <w:r>
+        <w:rPr>
+          <w:rFonts w:ascii="Courier New" w:hAnsi="Courier New" w:cs="Courier New"/>
+          <w:color w:val="383A42"/>
+        </w:rPr>
+        <w:t>]</w:t>
       </w:r>
     </w:p>
     <w:p>
@@ -853,7 +925,21 @@
         <w:rPr>
           <w:lang w:val="en-US"/>
         </w:rPr>
-        <w:t>I asked chatgpt for some guidance</w:t>
+        <w:t xml:space="preserve">I asked </w:t>
+      </w:r>
+      <w:proofErr w:type="spellStart"/>
+      <w:r>
+        <w:rPr>
+          <w:lang w:val="en-US"/>
+        </w:rPr>
+        <w:t>chatgpt</w:t>
+      </w:r>
+      <w:proofErr w:type="spellEnd"/>
+      <w:r>
+        <w:rPr>
+          <w:lang w:val="en-US"/>
+        </w:rPr>
+        <w:t xml:space="preserve"> for some guidance</w:t>
       </w:r>
       <w:r>
         <w:rPr>
@@ -883,8 +969,30 @@
         <w:rPr>
           <w:lang w:val="en-US"/>
         </w:rPr>
-        <w:t>s: OverflowError, and IndexError</w:t>
-      </w:r>
+        <w:t xml:space="preserve">s: </w:t>
+      </w:r>
+      <w:proofErr w:type="spellStart"/>
+      <w:r>
+        <w:rPr>
+          <w:lang w:val="en-US"/>
+        </w:rPr>
+        <w:t>OverflowError</w:t>
+      </w:r>
+      <w:proofErr w:type="spellEnd"/>
+      <w:r>
+        <w:rPr>
+          <w:lang w:val="en-US"/>
+        </w:rPr>
+        <w:t xml:space="preserve">, and </w:t>
+      </w:r>
+      <w:proofErr w:type="spellStart"/>
+      <w:r>
+        <w:rPr>
+          <w:lang w:val="en-US"/>
+        </w:rPr>
+        <w:t>IndexError</w:t>
+      </w:r>
+      <w:proofErr w:type="spellEnd"/>
       <w:r>
         <w:rPr>
           <w:lang w:val="en-US"/>
@@ -897,11 +1005,19 @@
         </w:rPr>
         <w:t xml:space="preserve"> I might have to do a proper unit test, but </w:t>
       </w:r>
-      <w:r>
-        <w:rPr>
-          <w:lang w:val="en-US"/>
-        </w:rPr>
-        <w:t>im feeling not that too inquisitive this week.</w:t>
+      <w:proofErr w:type="spellStart"/>
+      <w:r>
+        <w:rPr>
+          <w:lang w:val="en-US"/>
+        </w:rPr>
+        <w:t>im</w:t>
+      </w:r>
+      <w:proofErr w:type="spellEnd"/>
+      <w:r>
+        <w:rPr>
+          <w:lang w:val="en-US"/>
+        </w:rPr>
+        <w:t xml:space="preserve"> feeling not that too inquisitive this week.</w:t>
       </w:r>
     </w:p>
     <w:p>
@@ -943,7 +1059,21 @@
         <w:rPr>
           <w:lang w:val="en-US"/>
         </w:rPr>
-        <w:t>I was wondering how I could structure the codebase the same way we do in c/cpp. T</w:t>
+        <w:t>I was wondering how I could structure the codebase the same way we do in c/</w:t>
+      </w:r>
+      <w:proofErr w:type="spellStart"/>
+      <w:r>
+        <w:rPr>
+          <w:lang w:val="en-US"/>
+        </w:rPr>
+        <w:t>cpp</w:t>
+      </w:r>
+      <w:proofErr w:type="spellEnd"/>
+      <w:r>
+        <w:rPr>
+          <w:lang w:val="en-US"/>
+        </w:rPr>
+        <w:t>. T</w:t>
       </w:r>
       <w:r>
         <w:rPr>
@@ -985,7 +1115,21 @@
         <w:rPr>
           <w:lang w:val="en-US"/>
         </w:rPr>
-        <w:t xml:space="preserve"> and I don’t want to work with abstract base class (abc) package</w:t>
+        <w:t xml:space="preserve"> and I don’t want to work with abstract base class (</w:t>
+      </w:r>
+      <w:proofErr w:type="spellStart"/>
+      <w:r>
+        <w:rPr>
+          <w:lang w:val="en-US"/>
+        </w:rPr>
+        <w:t>abc</w:t>
+      </w:r>
+      <w:proofErr w:type="spellEnd"/>
+      <w:r>
+        <w:rPr>
+          <w:lang w:val="en-US"/>
+        </w:rPr>
+        <w:t>) package</w:t>
       </w:r>
       <w:r>
         <w:rPr>
@@ -1071,7 +1215,21 @@
         <w:rPr>
           <w:lang w:val="en-US"/>
         </w:rPr>
-        <w:t xml:space="preserve">I cant really </w:t>
+        <w:t xml:space="preserve">I </w:t>
+      </w:r>
+      <w:proofErr w:type="spellStart"/>
+      <w:r>
+        <w:rPr>
+          <w:lang w:val="en-US"/>
+        </w:rPr>
+        <w:t>cant</w:t>
+      </w:r>
+      <w:proofErr w:type="spellEnd"/>
+      <w:r>
+        <w:rPr>
+          <w:lang w:val="en-US"/>
+        </w:rPr>
+        <w:t xml:space="preserve"> really </w:t>
       </w:r>
       <w:r>
         <w:rPr>
@@ -1139,6 +1297,7 @@
         </w:rPr>
         <w:t xml:space="preserve"> </w:t>
       </w:r>
+      <w:proofErr w:type="spellStart"/>
       <w:r>
         <w:rPr>
           <w:lang w:val="en-US"/>
@@ -1155,7 +1314,14 @@
         <w:rPr>
           <w:lang w:val="en-US"/>
         </w:rPr>
-        <w:t>k is the main function</w:t>
+        <w:t>k</w:t>
+      </w:r>
+      <w:proofErr w:type="spellEnd"/>
+      <w:r>
+        <w:rPr>
+          <w:lang w:val="en-US"/>
+        </w:rPr>
+        <w:t xml:space="preserve"> is the main function</w:t>
       </w:r>
       <w:r>
         <w:rPr>
@@ -1275,13 +1441,41 @@
         <w:rPr>
           <w:lang w:val="en-US"/>
         </w:rPr>
-        <w:t>, I found that I can use pyinstaller to build an executable [6]</w:t>
-      </w:r>
-      <w:r>
-        <w:rPr>
-          <w:lang w:val="en-US"/>
-        </w:rPr>
-        <w:t>. And I seem to have a bit of trouble setting it up as well as running the test cases from the structure provided in samplemod [5].</w:t>
+        <w:t xml:space="preserve">, I found that I can use </w:t>
+      </w:r>
+      <w:proofErr w:type="spellStart"/>
+      <w:r>
+        <w:rPr>
+          <w:lang w:val="en-US"/>
+        </w:rPr>
+        <w:t>pyinstaller</w:t>
+      </w:r>
+      <w:proofErr w:type="spellEnd"/>
+      <w:r>
+        <w:rPr>
+          <w:lang w:val="en-US"/>
+        </w:rPr>
+        <w:t xml:space="preserve"> to build an executable [6]</w:t>
+      </w:r>
+      <w:r>
+        <w:rPr>
+          <w:lang w:val="en-US"/>
+        </w:rPr>
+        <w:t xml:space="preserve">. And I seem to have a bit of trouble setting it up as well as running the test cases from the structure provided in </w:t>
+      </w:r>
+      <w:proofErr w:type="spellStart"/>
+      <w:r>
+        <w:rPr>
+          <w:lang w:val="en-US"/>
+        </w:rPr>
+        <w:t>samplemod</w:t>
+      </w:r>
+      <w:proofErr w:type="spellEnd"/>
+      <w:r>
+        <w:rPr>
+          <w:lang w:val="en-US"/>
+        </w:rPr>
+        <w:t xml:space="preserve"> [5].</w:t>
       </w:r>
     </w:p>
     <w:p>
@@ -1311,7 +1505,15 @@
           <w:bCs/>
           <w:lang w:val="en-US"/>
         </w:rPr>
-        <w:t>Actually working with the base case</w:t>
+        <w:t xml:space="preserve">Actually working with the base </w:t>
+      </w:r>
+      <w:r>
+        <w:rPr>
+          <w:b/>
+          <w:bCs/>
+          <w:lang w:val="en-US"/>
+        </w:rPr>
+        <w:t>project</w:t>
       </w:r>
     </w:p>
     <w:p>
@@ -1347,7 +1549,21 @@
         <w:rPr>
           <w:lang w:val="en-US"/>
         </w:rPr>
-        <w:t>too much, so I’ll just work with the base cases and worry about the code structure later. I have made a github repository for tracking this</w:t>
+        <w:t xml:space="preserve">too much, so I’ll just work with the base cases and worry about the code structure later. I have made a </w:t>
+      </w:r>
+      <w:proofErr w:type="spellStart"/>
+      <w:r>
+        <w:rPr>
+          <w:lang w:val="en-US"/>
+        </w:rPr>
+        <w:t>github</w:t>
+      </w:r>
+      <w:proofErr w:type="spellEnd"/>
+      <w:r>
+        <w:rPr>
+          <w:lang w:val="en-US"/>
+        </w:rPr>
+        <w:t xml:space="preserve"> repository for tracking this</w:t>
       </w:r>
       <w:r>
         <w:rPr>
@@ -1377,7 +1593,21 @@
         <w:rPr>
           <w:lang w:val="en-US"/>
         </w:rPr>
-        <w:t>From the three classes I have made (parking space, lane, and bldg), I have provided these methods:</w:t>
+        <w:t xml:space="preserve">From the three classes I have made (parking space, lane, and </w:t>
+      </w:r>
+      <w:proofErr w:type="spellStart"/>
+      <w:r>
+        <w:rPr>
+          <w:lang w:val="en-US"/>
+        </w:rPr>
+        <w:t>bldg</w:t>
+      </w:r>
+      <w:proofErr w:type="spellEnd"/>
+      <w:r>
+        <w:rPr>
+          <w:lang w:val="en-US"/>
+        </w:rPr>
+        <w:t>), I have provided these methods:</w:t>
       </w:r>
     </w:p>
     <w:p>
@@ -1506,7 +1736,63 @@
         <w:rPr>
           <w:lang w:val="en-US"/>
         </w:rPr>
-        <w:t>And starting with the parking lane, it is requiring quite a bit of brain power. I am thinking that I need to handle the randomized sa pagalis nung mga vehicle in this class.</w:t>
+        <w:t xml:space="preserve">And starting with the parking lane, it is requiring quite a bit of brain power. I am thinking that I need to handle the randomized </w:t>
+      </w:r>
+      <w:proofErr w:type="spellStart"/>
+      <w:r>
+        <w:rPr>
+          <w:lang w:val="en-US"/>
+        </w:rPr>
+        <w:t>sa</w:t>
+      </w:r>
+      <w:proofErr w:type="spellEnd"/>
+      <w:r>
+        <w:rPr>
+          <w:lang w:val="en-US"/>
+        </w:rPr>
+        <w:t xml:space="preserve"> </w:t>
+      </w:r>
+      <w:proofErr w:type="spellStart"/>
+      <w:r>
+        <w:rPr>
+          <w:lang w:val="en-US"/>
+        </w:rPr>
+        <w:t>pagalis</w:t>
+      </w:r>
+      <w:proofErr w:type="spellEnd"/>
+      <w:r>
+        <w:rPr>
+          <w:lang w:val="en-US"/>
+        </w:rPr>
+        <w:t xml:space="preserve"> </w:t>
+      </w:r>
+      <w:proofErr w:type="spellStart"/>
+      <w:r>
+        <w:rPr>
+          <w:lang w:val="en-US"/>
+        </w:rPr>
+        <w:t>nung</w:t>
+      </w:r>
+      <w:proofErr w:type="spellEnd"/>
+      <w:r>
+        <w:rPr>
+          <w:lang w:val="en-US"/>
+        </w:rPr>
+        <w:t xml:space="preserve"> </w:t>
+      </w:r>
+      <w:proofErr w:type="spellStart"/>
+      <w:r>
+        <w:rPr>
+          <w:lang w:val="en-US"/>
+        </w:rPr>
+        <w:t>mga</w:t>
+      </w:r>
+      <w:proofErr w:type="spellEnd"/>
+      <w:r>
+        <w:rPr>
+          <w:lang w:val="en-US"/>
+        </w:rPr>
+        <w:t xml:space="preserve"> vehicle in this class.</w:t>
       </w:r>
       <w:r>
         <w:rPr>
@@ -1571,7 +1857,27 @@
           <w:color w:val="808080" w:themeColor="background1" w:themeShade="80"/>
           <w:lang w:val="en-US"/>
         </w:rPr>
-        <w:t xml:space="preserve"> as I am using the __repr__ to print the first element of the stack</w:t>
+        <w:t xml:space="preserve"> as I am using the __</w:t>
+      </w:r>
+      <w:proofErr w:type="spellStart"/>
+      <w:r>
+        <w:rPr>
+          <w:i/>
+          <w:iCs/>
+          <w:color w:val="808080" w:themeColor="background1" w:themeShade="80"/>
+          <w:lang w:val="en-US"/>
+        </w:rPr>
+        <w:t>repr</w:t>
+      </w:r>
+      <w:proofErr w:type="spellEnd"/>
+      <w:r>
+        <w:rPr>
+          <w:i/>
+          <w:iCs/>
+          <w:color w:val="808080" w:themeColor="background1" w:themeShade="80"/>
+          <w:lang w:val="en-US"/>
+        </w:rPr>
+        <w:t>__ to print the first element of the stack</w:t>
       </w:r>
       <w:r>
         <w:rPr>
@@ -1678,7 +1984,27 @@
           <w:color w:val="808080" w:themeColor="background1" w:themeShade="80"/>
           <w:lang w:val="en-US"/>
         </w:rPr>
-        <w:t>In the __repr__ I just need to check whether if the stack is empty or not</w:t>
+        <w:t>In the __</w:t>
+      </w:r>
+      <w:proofErr w:type="spellStart"/>
+      <w:r>
+        <w:rPr>
+          <w:i/>
+          <w:iCs/>
+          <w:color w:val="808080" w:themeColor="background1" w:themeShade="80"/>
+          <w:lang w:val="en-US"/>
+        </w:rPr>
+        <w:t>repr</w:t>
+      </w:r>
+      <w:proofErr w:type="spellEnd"/>
+      <w:r>
+        <w:rPr>
+          <w:i/>
+          <w:iCs/>
+          <w:color w:val="808080" w:themeColor="background1" w:themeShade="80"/>
+          <w:lang w:val="en-US"/>
+        </w:rPr>
+        <w:t>__ I just need to check whether if the stack is empty or not</w:t>
       </w:r>
       <w:r>
         <w:rPr>
@@ -1738,20 +2064,54 @@
           <w:color w:val="808080" w:themeColor="background1" w:themeShade="80"/>
           <w:lang w:val="en-US"/>
         </w:rPr>
-        <w:t xml:space="preserve"> as dsa </w:t>
-      </w:r>
-    </w:p>
-    <w:p>
-      <w:pPr>
-        <w:rPr>
-          <w:lang w:val="en-US"/>
-        </w:rPr>
-      </w:pPr>
-      <w:r>
-        <w:rPr>
-          <w:lang w:val="en-US"/>
-        </w:rPr>
-        <w:t xml:space="preserve">Going back to the parking lane implemention of parking lane, I cannot seem to iterate over the parking lane object, </w:t>
+        <w:t xml:space="preserve"> as </w:t>
+      </w:r>
+      <w:proofErr w:type="spellStart"/>
+      <w:r>
+        <w:rPr>
+          <w:i/>
+          <w:iCs/>
+          <w:color w:val="808080" w:themeColor="background1" w:themeShade="80"/>
+          <w:lang w:val="en-US"/>
+        </w:rPr>
+        <w:t>dsa</w:t>
+      </w:r>
+      <w:proofErr w:type="spellEnd"/>
+      <w:r>
+        <w:rPr>
+          <w:i/>
+          <w:iCs/>
+          <w:color w:val="808080" w:themeColor="background1" w:themeShade="80"/>
+          <w:lang w:val="en-US"/>
+        </w:rPr>
+        <w:t xml:space="preserve"> </w:t>
+      </w:r>
+    </w:p>
+    <w:p>
+      <w:pPr>
+        <w:rPr>
+          <w:lang w:val="en-US"/>
+        </w:rPr>
+      </w:pPr>
+      <w:r>
+        <w:rPr>
+          <w:lang w:val="en-US"/>
+        </w:rPr>
+        <w:t xml:space="preserve">Going back to the parking lane </w:t>
+      </w:r>
+      <w:proofErr w:type="spellStart"/>
+      <w:r>
+        <w:rPr>
+          <w:lang w:val="en-US"/>
+        </w:rPr>
+        <w:t>implemention</w:t>
+      </w:r>
+      <w:proofErr w:type="spellEnd"/>
+      <w:r>
+        <w:rPr>
+          <w:lang w:val="en-US"/>
+        </w:rPr>
+        <w:t xml:space="preserve"> of parking lane, I cannot seem to iterate over the parking lane object, </w:t>
       </w:r>
       <w:r>
         <w:rPr>
@@ -1817,25 +2177,49 @@
         <w:rPr>
           <w:lang w:val="en-US"/>
         </w:rPr>
-        <w:t>I added the iter</w:t>
-      </w:r>
+        <w:t xml:space="preserve">I added the </w:t>
+      </w:r>
+      <w:proofErr w:type="spellStart"/>
+      <w:r>
+        <w:rPr>
+          <w:lang w:val="en-US"/>
+        </w:rPr>
+        <w:t>iter</w:t>
+      </w:r>
+      <w:proofErr w:type="spellEnd"/>
       <w:r>
         <w:rPr>
           <w:lang w:val="en-US"/>
         </w:rPr>
         <w:t xml:space="preserve">, </w:t>
       </w:r>
+      <w:proofErr w:type="spellStart"/>
       <w:r>
         <w:rPr>
           <w:lang w:val="en-US"/>
         </w:rPr>
         <w:t>len</w:t>
       </w:r>
-      <w:r>
-        <w:rPr>
-          <w:lang w:val="en-US"/>
-        </w:rPr>
-        <w:t xml:space="preserve">, and getitem special </w:t>
+      <w:proofErr w:type="spellEnd"/>
+      <w:r>
+        <w:rPr>
+          <w:lang w:val="en-US"/>
+        </w:rPr>
+        <w:t xml:space="preserve">, and </w:t>
+      </w:r>
+      <w:proofErr w:type="spellStart"/>
+      <w:r>
+        <w:rPr>
+          <w:lang w:val="en-US"/>
+        </w:rPr>
+        <w:t>getitem</w:t>
+      </w:r>
+      <w:proofErr w:type="spellEnd"/>
+      <w:r>
+        <w:rPr>
+          <w:lang w:val="en-US"/>
+        </w:rPr>
+        <w:t xml:space="preserve"> special </w:t>
       </w:r>
       <w:r>
         <w:rPr>
@@ -1847,8 +2231,30 @@
         <w:rPr>
           <w:lang w:val="en-US"/>
         </w:rPr>
-        <w:t xml:space="preserve"> thanks to chatgpt hehe</w:t>
-      </w:r>
+        <w:t xml:space="preserve"> thanks to </w:t>
+      </w:r>
+      <w:proofErr w:type="spellStart"/>
+      <w:r>
+        <w:rPr>
+          <w:lang w:val="en-US"/>
+        </w:rPr>
+        <w:t>chatgpt</w:t>
+      </w:r>
+      <w:proofErr w:type="spellEnd"/>
+      <w:r>
+        <w:rPr>
+          <w:lang w:val="en-US"/>
+        </w:rPr>
+        <w:t xml:space="preserve"> </w:t>
+      </w:r>
+      <w:proofErr w:type="spellStart"/>
+      <w:r>
+        <w:rPr>
+          <w:lang w:val="en-US"/>
+        </w:rPr>
+        <w:t>hehe</w:t>
+      </w:r>
+      <w:proofErr w:type="spellEnd"/>
       <w:r>
         <w:rPr>
           <w:lang w:val="en-US"/>
@@ -1889,7 +2295,21 @@
         <w:rPr>
           <w:lang w:val="en-US"/>
         </w:rPr>
-        <w:t xml:space="preserve"> I also separated this test case to the unitTests.py inside the unit test folder (now named as unitTests)</w:t>
+        <w:t xml:space="preserve"> I also separated this test case to the unitTests.py inside the unit test folder (now named as </w:t>
+      </w:r>
+      <w:proofErr w:type="spellStart"/>
+      <w:r>
+        <w:rPr>
+          <w:lang w:val="en-US"/>
+        </w:rPr>
+        <w:t>unitTests</w:t>
+      </w:r>
+      <w:proofErr w:type="spellEnd"/>
+      <w:r>
+        <w:rPr>
+          <w:lang w:val="en-US"/>
+        </w:rPr>
+        <w:t>)</w:t>
       </w:r>
       <w:r>
         <w:rPr>
@@ -1937,13 +2357,29 @@
           <w:bCs/>
           <w:lang w:val="en-US"/>
         </w:rPr>
-        <w:t>context.py isn’t that much needed when it’s this small and I cant exactly resolve how to use this dependency</w:t>
-      </w:r>
+        <w:t xml:space="preserve">context.py isn’t that much needed when it’s this small and I </w:t>
+      </w:r>
+      <w:proofErr w:type="spellStart"/>
       <w:r>
         <w:rPr>
           <w:bCs/>
           <w:lang w:val="en-US"/>
         </w:rPr>
+        <w:t>cant</w:t>
+      </w:r>
+      <w:proofErr w:type="spellEnd"/>
+      <w:r>
+        <w:rPr>
+          <w:bCs/>
+          <w:lang w:val="en-US"/>
+        </w:rPr>
+        <w:t xml:space="preserve"> exactly resolve how to use this dependency</w:t>
+      </w:r>
+      <w:r>
+        <w:rPr>
+          <w:bCs/>
+          <w:lang w:val="en-US"/>
+        </w:rPr>
         <w:t xml:space="preserve">. I just left two choices </w:t>
       </w:r>
       <w:r>
@@ -1958,8 +2394,23 @@
           <w:bCs/>
           <w:lang w:val="en-US"/>
         </w:rPr>
-        <w:t xml:space="preserve">whether I want to </w:t>
-      </w:r>
+        <w:t xml:space="preserve">whether </w:t>
+      </w:r>
+      <w:r>
+        <w:rPr>
+          <w:bCs/>
+          <w:lang w:val="en-US"/>
+        </w:rPr>
+        <w:t>you</w:t>
+      </w:r>
+      <w:r>
+        <w:rPr>
+          <w:bCs/>
+          <w:lang w:val="en-US"/>
+        </w:rPr>
+        <w:t xml:space="preserve"> want to </w:t>
+      </w:r>
+      <w:proofErr w:type="spellStart"/>
       <w:r>
         <w:rPr>
           <w:bCs/>
@@ -1978,6 +2429,7 @@
         </w:rPr>
         <w:t>ly</w:t>
       </w:r>
+      <w:proofErr w:type="spellEnd"/>
       <w:r>
         <w:rPr>
           <w:bCs/>
@@ -2059,7 +2511,21 @@
         <w:rPr>
           <w:lang w:val="en-US"/>
         </w:rPr>
-        <w:t xml:space="preserve">I also did the same test as I did in the previous lane_test. The </w:t>
+        <w:t xml:space="preserve">I also did the same test as I did in the previous </w:t>
+      </w:r>
+      <w:proofErr w:type="spellStart"/>
+      <w:r>
+        <w:rPr>
+          <w:lang w:val="en-US"/>
+        </w:rPr>
+        <w:t>lane_test</w:t>
+      </w:r>
+      <w:proofErr w:type="spellEnd"/>
+      <w:r>
+        <w:rPr>
+          <w:lang w:val="en-US"/>
+        </w:rPr>
+        <w:t xml:space="preserve">. The </w:t>
       </w:r>
       <w:r>
         <w:rPr>
@@ -2102,27 +2568,2267 @@
           <w:lang w:val="en-US"/>
         </w:rPr>
       </w:pPr>
-    </w:p>
-    <w:p>
-      <w:pPr>
-        <w:rPr>
-          <w:lang w:val="en-US"/>
-        </w:rPr>
-      </w:pPr>
-    </w:p>
-    <w:p>
-      <w:pPr>
-        <w:rPr>
-          <w:lang w:val="en-US"/>
-        </w:rPr>
-      </w:pPr>
-    </w:p>
-    <w:p>
-      <w:pPr>
-        <w:rPr>
-          <w:lang w:val="en-US"/>
-        </w:rPr>
-      </w:pPr>
+      <w:r>
+        <w:rPr>
+          <w:lang w:val="en-US"/>
+        </w:rPr>
+        <w:t xml:space="preserve">Going back to the randomized popping, </w:t>
+      </w:r>
+      <w:r>
+        <w:rPr>
+          <w:lang w:val="en-US"/>
+        </w:rPr>
+        <w:t xml:space="preserve">I thought that if I would generate random numbers in every frame, it would probably be very inefficient? </w:t>
+      </w:r>
+      <w:proofErr w:type="spellStart"/>
+      <w:r>
+        <w:rPr>
+          <w:lang w:val="en-US"/>
+        </w:rPr>
+        <w:t>Siguro</w:t>
+      </w:r>
+      <w:proofErr w:type="spellEnd"/>
+      <w:r>
+        <w:rPr>
+          <w:lang w:val="en-US"/>
+        </w:rPr>
+        <w:t xml:space="preserve"> </w:t>
+      </w:r>
+      <w:r>
+        <w:rPr>
+          <w:lang w:val="en-US"/>
+        </w:rPr>
+        <w:t xml:space="preserve">mas </w:t>
+      </w:r>
+      <w:r>
+        <w:rPr>
+          <w:lang w:val="en-US"/>
+        </w:rPr>
+        <w:t>okay</w:t>
+      </w:r>
+      <w:r>
+        <w:rPr>
+          <w:lang w:val="en-US"/>
+        </w:rPr>
+        <w:t xml:space="preserve"> </w:t>
+      </w:r>
+      <w:proofErr w:type="spellStart"/>
+      <w:r>
+        <w:rPr>
+          <w:lang w:val="en-US"/>
+        </w:rPr>
+        <w:t>ung</w:t>
+      </w:r>
+      <w:proofErr w:type="spellEnd"/>
+      <w:r>
+        <w:rPr>
+          <w:lang w:val="en-US"/>
+        </w:rPr>
+        <w:t xml:space="preserve"> </w:t>
+      </w:r>
+      <w:proofErr w:type="spellStart"/>
+      <w:r>
+        <w:rPr>
+          <w:lang w:val="en-US"/>
+        </w:rPr>
+        <w:t>merong</w:t>
+      </w:r>
+      <w:proofErr w:type="spellEnd"/>
+      <w:r>
+        <w:rPr>
+          <w:lang w:val="en-US"/>
+        </w:rPr>
+        <w:t xml:space="preserve"> </w:t>
+      </w:r>
+      <w:proofErr w:type="spellStart"/>
+      <w:r>
+        <w:rPr>
+          <w:lang w:val="en-US"/>
+        </w:rPr>
+        <w:t>sariling</w:t>
+      </w:r>
+      <w:proofErr w:type="spellEnd"/>
+      <w:r>
+        <w:rPr>
+          <w:lang w:val="en-US"/>
+        </w:rPr>
+        <w:t xml:space="preserve"> list ng countdown ang each parking spaces.</w:t>
+      </w:r>
+      <w:r>
+        <w:rPr>
+          <w:lang w:val="en-US"/>
+        </w:rPr>
+        <w:t xml:space="preserve"> Tas every frame </w:t>
+      </w:r>
+      <w:proofErr w:type="spellStart"/>
+      <w:r>
+        <w:rPr>
+          <w:lang w:val="en-US"/>
+        </w:rPr>
+        <w:t>nalang</w:t>
+      </w:r>
+      <w:proofErr w:type="spellEnd"/>
+      <w:r>
+        <w:rPr>
+          <w:lang w:val="en-US"/>
+        </w:rPr>
+        <w:t xml:space="preserve"> </w:t>
+      </w:r>
+      <w:r>
+        <w:rPr>
+          <w:lang w:val="en-US"/>
+        </w:rPr>
+        <w:t xml:space="preserve">decremental </w:t>
+      </w:r>
+      <w:proofErr w:type="spellStart"/>
+      <w:r>
+        <w:rPr>
+          <w:lang w:val="en-US"/>
+        </w:rPr>
+        <w:t>mag</w:t>
+      </w:r>
+      <w:r>
+        <w:rPr>
+          <w:lang w:val="en-US"/>
+        </w:rPr>
+        <w:t>update</w:t>
+      </w:r>
+      <w:proofErr w:type="spellEnd"/>
+      <w:r>
+        <w:rPr>
+          <w:lang w:val="en-US"/>
+        </w:rPr>
+        <w:t xml:space="preserve"> </w:t>
+      </w:r>
+      <w:r>
+        <w:rPr>
+          <w:lang w:val="en-US"/>
+        </w:rPr>
+        <w:t>according</w:t>
+      </w:r>
+      <w:r>
+        <w:rPr>
+          <w:lang w:val="en-US"/>
+        </w:rPr>
+        <w:t xml:space="preserve"> </w:t>
+      </w:r>
+      <w:proofErr w:type="spellStart"/>
+      <w:r>
+        <w:rPr>
+          <w:lang w:val="en-US"/>
+        </w:rPr>
+        <w:t>sa</w:t>
+      </w:r>
+      <w:proofErr w:type="spellEnd"/>
+      <w:r>
+        <w:rPr>
+          <w:lang w:val="en-US"/>
+        </w:rPr>
+        <w:t xml:space="preserve"> time.</w:t>
+      </w:r>
+      <w:r>
+        <w:rPr>
+          <w:lang w:val="en-US"/>
+        </w:rPr>
+        <w:t xml:space="preserve"> It will only generate another arbitrary number once it reaches 0</w:t>
+      </w:r>
+      <w:r>
+        <w:rPr>
+          <w:lang w:val="en-US"/>
+        </w:rPr>
+        <w:t xml:space="preserve"> and </w:t>
+      </w:r>
+      <w:r>
+        <w:rPr>
+          <w:lang w:val="en-US"/>
+        </w:rPr>
+        <w:t>the moment</w:t>
+      </w:r>
+      <w:r>
+        <w:rPr>
+          <w:lang w:val="en-US"/>
+        </w:rPr>
+        <w:t xml:space="preserve"> </w:t>
+      </w:r>
+      <w:r>
+        <w:rPr>
+          <w:lang w:val="en-US"/>
+        </w:rPr>
+        <w:t xml:space="preserve">a vehicle </w:t>
+      </w:r>
+      <w:r>
+        <w:rPr>
+          <w:lang w:val="en-US"/>
+        </w:rPr>
+        <w:t xml:space="preserve">is </w:t>
+      </w:r>
+      <w:r>
+        <w:rPr>
+          <w:lang w:val="en-US"/>
+        </w:rPr>
+        <w:t>parked at that space</w:t>
+      </w:r>
+      <w:r>
+        <w:rPr>
+          <w:lang w:val="en-US"/>
+        </w:rPr>
+        <w:t>.</w:t>
+      </w:r>
+      <w:r>
+        <w:rPr>
+          <w:lang w:val="en-US"/>
+        </w:rPr>
+        <w:t xml:space="preserve"> </w:t>
+      </w:r>
+      <w:r>
+        <w:rPr>
+          <w:lang w:val="en-US"/>
+        </w:rPr>
+        <w:t>I also want to have the ability to multiply speed.</w:t>
+      </w:r>
+    </w:p>
+    <w:p>
+      <w:pPr>
+        <w:rPr>
+          <w:lang w:val="en-US"/>
+        </w:rPr>
+      </w:pPr>
+    </w:p>
+    <w:p>
+      <w:pPr>
+        <w:rPr>
+          <w:lang w:val="en-US"/>
+        </w:rPr>
+      </w:pPr>
+      <w:r>
+        <w:rPr>
+          <w:lang w:val="en-US"/>
+        </w:rPr>
+        <w:t>Day 4 (dec 25)</w:t>
+      </w:r>
+    </w:p>
+    <w:p>
+      <w:pPr>
+        <w:rPr>
+          <w:b/>
+          <w:bCs/>
+          <w:lang w:val="en-US"/>
+        </w:rPr>
+      </w:pPr>
+      <w:r>
+        <w:rPr>
+          <w:b/>
+          <w:bCs/>
+          <w:lang w:val="en-US"/>
+        </w:rPr>
+        <w:t>How do I do randomized popping</w:t>
+      </w:r>
+    </w:p>
+    <w:p>
+      <w:pPr>
+        <w:rPr>
+          <w:lang w:val="en-US"/>
+        </w:rPr>
+      </w:pPr>
+      <w:r>
+        <w:rPr>
+          <w:lang w:val="en-US"/>
+        </w:rPr>
+        <w:t xml:space="preserve">I thought that I will handle the randomized popping with a method in the </w:t>
+      </w:r>
+      <w:proofErr w:type="spellStart"/>
+      <w:r>
+        <w:rPr>
+          <w:lang w:val="en-US"/>
+        </w:rPr>
+        <w:t>parklane</w:t>
+      </w:r>
+      <w:proofErr w:type="spellEnd"/>
+      <w:r>
+        <w:rPr>
+          <w:lang w:val="en-US"/>
+        </w:rPr>
+        <w:t xml:space="preserve"> class. You can see the recent commit (</w:t>
+      </w:r>
+      <w:r>
+        <w:rPr>
+          <w:lang w:val="en-US"/>
+        </w:rPr>
+        <w:t>6</w:t>
+      </w:r>
+      <w:r>
+        <w:rPr>
+          <w:vertAlign w:val="superscript"/>
+          <w:lang w:val="en-US"/>
+        </w:rPr>
+        <w:t>th</w:t>
+      </w:r>
+      <w:r>
+        <w:rPr>
+          <w:lang w:val="en-US"/>
+        </w:rPr>
+        <w:t xml:space="preserve">). The approach isn’t appropriate when we are going with the plan stated at the paragraph above. </w:t>
+      </w:r>
+      <w:r>
+        <w:rPr>
+          <w:lang w:val="en-US"/>
+        </w:rPr>
+        <w:t>I would probably need these:</w:t>
+      </w:r>
+    </w:p>
+    <w:p>
+      <w:pPr>
+        <w:pStyle w:val="ListParagraph"/>
+        <w:numPr>
+          <w:ilvl w:val="0"/>
+          <w:numId w:val="1"/>
+        </w:numPr>
+        <w:rPr>
+          <w:lang w:val="en-US"/>
+        </w:rPr>
+      </w:pPr>
+      <w:r>
+        <w:rPr>
+          <w:lang w:val="en-US"/>
+        </w:rPr>
+        <w:t>A global time variable</w:t>
+      </w:r>
+    </w:p>
+    <w:p>
+      <w:pPr>
+        <w:pStyle w:val="ListParagraph"/>
+        <w:numPr>
+          <w:ilvl w:val="0"/>
+          <w:numId w:val="1"/>
+        </w:numPr>
+        <w:rPr>
+          <w:lang w:val="en-US"/>
+        </w:rPr>
+      </w:pPr>
+      <w:r>
+        <w:rPr>
+          <w:lang w:val="en-US"/>
+        </w:rPr>
+        <w:t xml:space="preserve">The space park must have an </w:t>
+      </w:r>
+      <w:r>
+        <w:rPr>
+          <w:b/>
+          <w:bCs/>
+          <w:lang w:val="en-US"/>
+        </w:rPr>
+        <w:t>attribute</w:t>
+      </w:r>
+      <w:r>
+        <w:rPr>
+          <w:lang w:val="en-US"/>
+        </w:rPr>
+        <w:t xml:space="preserve"> of </w:t>
+      </w:r>
+      <w:r>
+        <w:rPr>
+          <w:b/>
+          <w:bCs/>
+          <w:lang w:val="en-US"/>
+        </w:rPr>
+        <w:t>timeout</w:t>
+      </w:r>
+    </w:p>
+    <w:p>
+      <w:pPr>
+        <w:pStyle w:val="ListParagraph"/>
+        <w:numPr>
+          <w:ilvl w:val="0"/>
+          <w:numId w:val="1"/>
+        </w:numPr>
+        <w:rPr>
+          <w:lang w:val="en-US"/>
+        </w:rPr>
+      </w:pPr>
+      <w:r>
+        <w:rPr>
+          <w:lang w:val="en-US"/>
+        </w:rPr>
+        <w:t xml:space="preserve">The space park must have a </w:t>
+      </w:r>
+      <w:r>
+        <w:rPr>
+          <w:b/>
+          <w:bCs/>
+          <w:lang w:val="en-US"/>
+        </w:rPr>
+        <w:t>method</w:t>
+      </w:r>
+      <w:r>
+        <w:rPr>
+          <w:lang w:val="en-US"/>
+        </w:rPr>
+        <w:t xml:space="preserve"> that generates a random number from 5 to 30 (a floating point number, and seconds) that we invoke </w:t>
+      </w:r>
+      <w:r>
+        <w:rPr>
+          <w:lang w:val="en-US"/>
+        </w:rPr>
+        <w:t xml:space="preserve">for </w:t>
+      </w:r>
+      <w:r>
+        <w:rPr>
+          <w:b/>
+          <w:bCs/>
+          <w:lang w:val="en-US"/>
+        </w:rPr>
+        <w:t xml:space="preserve">updating the </w:t>
+      </w:r>
+      <w:r>
+        <w:rPr>
+          <w:b/>
+          <w:bCs/>
+          <w:lang w:val="en-US"/>
+        </w:rPr>
+        <w:t>timeout</w:t>
+      </w:r>
+      <w:r>
+        <w:rPr>
+          <w:lang w:val="en-US"/>
+        </w:rPr>
+        <w:t>.</w:t>
+      </w:r>
+    </w:p>
+    <w:p>
+      <w:pPr>
+        <w:pStyle w:val="ListParagraph"/>
+        <w:numPr>
+          <w:ilvl w:val="0"/>
+          <w:numId w:val="1"/>
+        </w:numPr>
+        <w:rPr>
+          <w:i/>
+          <w:iCs/>
+          <w:lang w:val="en-US"/>
+        </w:rPr>
+      </w:pPr>
+      <w:r>
+        <w:rPr>
+          <w:i/>
+          <w:iCs/>
+          <w:lang w:val="en-US"/>
+        </w:rPr>
+        <w:t xml:space="preserve">The time multiplier? </w:t>
+      </w:r>
+      <w:proofErr w:type="spellStart"/>
+      <w:r>
+        <w:rPr>
+          <w:i/>
+          <w:iCs/>
+          <w:lang w:val="en-US"/>
+        </w:rPr>
+        <w:t>Im</w:t>
+      </w:r>
+      <w:proofErr w:type="spellEnd"/>
+      <w:r>
+        <w:rPr>
+          <w:i/>
+          <w:iCs/>
+          <w:lang w:val="en-US"/>
+        </w:rPr>
+        <w:t xml:space="preserve"> still not sure. </w:t>
+      </w:r>
+      <w:r>
+        <w:rPr>
+          <w:i/>
+          <w:iCs/>
+          <w:lang w:val="en-US"/>
+        </w:rPr>
+        <w:t>I will</w:t>
+      </w:r>
+      <w:r>
+        <w:rPr>
+          <w:i/>
+          <w:iCs/>
+          <w:lang w:val="en-US"/>
+        </w:rPr>
+        <w:t xml:space="preserve"> get</w:t>
+      </w:r>
+      <w:r>
+        <w:rPr>
+          <w:i/>
+          <w:iCs/>
+          <w:lang w:val="en-US"/>
+        </w:rPr>
+        <w:t xml:space="preserve"> back to this later after building </w:t>
+      </w:r>
+      <w:r>
+        <w:rPr>
+          <w:i/>
+          <w:iCs/>
+          <w:lang w:val="en-US"/>
+        </w:rPr>
+        <w:t>the above</w:t>
+      </w:r>
+      <w:r>
+        <w:rPr>
+          <w:i/>
+          <w:iCs/>
+          <w:lang w:val="en-US"/>
+        </w:rPr>
+        <w:t xml:space="preserve"> things.</w:t>
+      </w:r>
+    </w:p>
+    <w:p>
+      <w:pPr>
+        <w:rPr>
+          <w:i/>
+          <w:iCs/>
+          <w:lang w:val="en-US"/>
+        </w:rPr>
+      </w:pPr>
+    </w:p>
+    <w:p>
+      <w:pPr>
+        <w:rPr>
+          <w:lang w:val="en-US"/>
+        </w:rPr>
+      </w:pPr>
+      <w:r>
+        <w:rPr>
+          <w:lang w:val="en-US"/>
+        </w:rPr>
+        <w:t>I tested the randomized popping as usual</w:t>
+      </w:r>
+      <w:r>
+        <w:rPr>
+          <w:lang w:val="en-US"/>
+        </w:rPr>
+        <w:t xml:space="preserve"> </w:t>
+      </w:r>
+      <w:r>
+        <w:rPr>
+          <w:lang w:val="en-US"/>
+        </w:rPr>
+        <w:t>and it can be seen</w:t>
+      </w:r>
+      <w:r>
+        <w:rPr>
+          <w:lang w:val="en-US"/>
+        </w:rPr>
+        <w:t xml:space="preserve"> in the unitTests.py</w:t>
+      </w:r>
+    </w:p>
+    <w:p>
+      <w:pPr>
+        <w:rPr>
+          <w:lang w:val="en-US"/>
+        </w:rPr>
+      </w:pPr>
+    </w:p>
+    <w:p>
+      <w:pPr>
+        <w:rPr>
+          <w:b/>
+          <w:bCs/>
+          <w:lang w:val="en-US"/>
+        </w:rPr>
+      </w:pPr>
+      <w:r>
+        <w:rPr>
+          <w:b/>
+          <w:bCs/>
+          <w:lang w:val="en-US"/>
+        </w:rPr>
+        <w:t>Prototype development</w:t>
+      </w:r>
+    </w:p>
+    <w:p>
+      <w:pPr>
+        <w:rPr>
+          <w:lang w:val="en-US"/>
+        </w:rPr>
+      </w:pPr>
+      <w:r>
+        <w:rPr>
+          <w:lang w:val="en-US"/>
+        </w:rPr>
+        <w:t xml:space="preserve">It’s probably time to work with </w:t>
+      </w:r>
+      <w:proofErr w:type="spellStart"/>
+      <w:r>
+        <w:rPr>
+          <w:lang w:val="en-US"/>
+        </w:rPr>
+        <w:t>raylib</w:t>
+      </w:r>
+      <w:proofErr w:type="spellEnd"/>
+      <w:r>
+        <w:rPr>
+          <w:lang w:val="en-US"/>
+        </w:rPr>
+        <w:t xml:space="preserve">. </w:t>
+      </w:r>
+      <w:r>
+        <w:rPr>
+          <w:lang w:val="en-US"/>
+        </w:rPr>
+        <w:t xml:space="preserve">A good example of time function that I referenced from is </w:t>
+      </w:r>
+      <w:proofErr w:type="spellStart"/>
+      <w:r>
+        <w:rPr>
+          <w:lang w:val="en-US"/>
+        </w:rPr>
+        <w:t>ahmeds</w:t>
+      </w:r>
+      <w:proofErr w:type="spellEnd"/>
+      <w:r>
+        <w:rPr>
+          <w:lang w:val="en-US"/>
+        </w:rPr>
+        <w:t xml:space="preserve"> work [8]</w:t>
+      </w:r>
+      <w:r>
+        <w:rPr>
+          <w:lang w:val="en-US"/>
+        </w:rPr>
+        <w:t>. A problem also arises as I also need to calculate the height and width of the parking spaces for the screen</w:t>
+      </w:r>
+      <w:r>
+        <w:rPr>
+          <w:b/>
+          <w:bCs/>
+          <w:sz w:val="32"/>
+          <w:szCs w:val="32"/>
+          <w:lang w:val="en-US"/>
+        </w:rPr>
+        <w:t>.</w:t>
+      </w:r>
+      <w:r>
+        <w:rPr>
+          <w:b/>
+          <w:bCs/>
+          <w:sz w:val="32"/>
+          <w:szCs w:val="32"/>
+          <w:lang w:val="en-US"/>
+        </w:rPr>
+        <w:t xml:space="preserve"> The 7</w:t>
+      </w:r>
+      <w:r>
+        <w:rPr>
+          <w:b/>
+          <w:bCs/>
+          <w:sz w:val="32"/>
+          <w:szCs w:val="32"/>
+          <w:vertAlign w:val="superscript"/>
+          <w:lang w:val="en-US"/>
+        </w:rPr>
+        <w:t>th</w:t>
+      </w:r>
+      <w:r>
+        <w:rPr>
+          <w:b/>
+          <w:bCs/>
+          <w:sz w:val="32"/>
+          <w:szCs w:val="32"/>
+          <w:lang w:val="en-US"/>
+        </w:rPr>
+        <w:t xml:space="preserve"> commit</w:t>
+      </w:r>
+      <w:r>
+        <w:rPr>
+          <w:sz w:val="32"/>
+          <w:szCs w:val="32"/>
+          <w:lang w:val="en-US"/>
+        </w:rPr>
+        <w:t xml:space="preserve"> </w:t>
+      </w:r>
+      <w:r>
+        <w:rPr>
+          <w:lang w:val="en-US"/>
+        </w:rPr>
+        <w:t>shows an unsuccessful calculation of whatever the rectangles are.</w:t>
+      </w:r>
+      <w:r>
+        <w:rPr>
+          <w:lang w:val="en-US"/>
+        </w:rPr>
+        <w:t xml:space="preserve"> I was sure that it will resemble th</w:t>
+      </w:r>
+      <w:r>
+        <w:rPr>
+          <w:lang w:val="en-US"/>
+        </w:rPr>
+        <w:t>ese</w:t>
+      </w:r>
+      <w:r>
+        <w:rPr>
+          <w:lang w:val="en-US"/>
+        </w:rPr>
+        <w:t xml:space="preserve"> 5 columns then 2 rows</w:t>
+      </w:r>
+      <w:r>
+        <w:rPr>
+          <w:lang w:val="en-US"/>
+        </w:rPr>
+        <w:t>, but it was interchanged?</w:t>
+      </w:r>
+      <w:r>
+        <w:rPr>
+          <w:lang w:val="en-US"/>
+        </w:rPr>
+        <w:t xml:space="preserve"> The python </w:t>
+      </w:r>
+      <w:proofErr w:type="spellStart"/>
+      <w:r>
+        <w:rPr>
+          <w:lang w:val="en-US"/>
+        </w:rPr>
+        <w:t>raylib</w:t>
+      </w:r>
+      <w:proofErr w:type="spellEnd"/>
+      <w:r>
+        <w:rPr>
+          <w:lang w:val="en-US"/>
+        </w:rPr>
+        <w:t xml:space="preserve"> </w:t>
+      </w:r>
+      <w:proofErr w:type="spellStart"/>
+      <w:r>
+        <w:rPr>
+          <w:lang w:val="en-US"/>
+        </w:rPr>
+        <w:t>api</w:t>
+      </w:r>
+      <w:proofErr w:type="spellEnd"/>
+      <w:r>
+        <w:rPr>
+          <w:lang w:val="en-US"/>
+        </w:rPr>
+        <w:t xml:space="preserve"> reference is really helpful [9].</w:t>
+      </w:r>
+    </w:p>
+    <w:tbl>
+      <w:tblPr>
+        <w:tblStyle w:val="TableGrid"/>
+        <w:tblW w:w="0" w:type="auto"/>
+        <w:tblLook w:val="04A0" w:firstRow="1" w:lastRow="0" w:firstColumn="1" w:lastColumn="0" w:noHBand="0" w:noVBand="1"/>
+      </w:tblPr>
+      <w:tblGrid>
+        <w:gridCol w:w="1870"/>
+        <w:gridCol w:w="1870"/>
+        <w:gridCol w:w="1870"/>
+        <w:gridCol w:w="1870"/>
+        <w:gridCol w:w="1870"/>
+      </w:tblGrid>
+      <w:tr>
+        <w:tc>
+          <w:tcPr>
+            <w:tcW w:w="1870" w:type="dxa"/>
+          </w:tcPr>
+          <w:p>
+            <w:pPr>
+              <w:rPr>
+                <w:lang w:val="en-US"/>
+              </w:rPr>
+            </w:pPr>
+          </w:p>
+        </w:tc>
+        <w:tc>
+          <w:tcPr>
+            <w:tcW w:w="1870" w:type="dxa"/>
+          </w:tcPr>
+          <w:p>
+            <w:pPr>
+              <w:rPr>
+                <w:lang w:val="en-US"/>
+              </w:rPr>
+            </w:pPr>
+          </w:p>
+        </w:tc>
+        <w:tc>
+          <w:tcPr>
+            <w:tcW w:w="1870" w:type="dxa"/>
+          </w:tcPr>
+          <w:p>
+            <w:pPr>
+              <w:rPr>
+                <w:lang w:val="en-US"/>
+              </w:rPr>
+            </w:pPr>
+          </w:p>
+        </w:tc>
+        <w:tc>
+          <w:tcPr>
+            <w:tcW w:w="1870" w:type="dxa"/>
+          </w:tcPr>
+          <w:p>
+            <w:pPr>
+              <w:rPr>
+                <w:lang w:val="en-US"/>
+              </w:rPr>
+            </w:pPr>
+          </w:p>
+        </w:tc>
+        <w:tc>
+          <w:tcPr>
+            <w:tcW w:w="1870" w:type="dxa"/>
+          </w:tcPr>
+          <w:p>
+            <w:pPr>
+              <w:rPr>
+                <w:lang w:val="en-US"/>
+              </w:rPr>
+            </w:pPr>
+          </w:p>
+        </w:tc>
+      </w:tr>
+      <w:tr>
+        <w:tc>
+          <w:tcPr>
+            <w:tcW w:w="1870" w:type="dxa"/>
+          </w:tcPr>
+          <w:p>
+            <w:pPr>
+              <w:rPr>
+                <w:lang w:val="en-US"/>
+              </w:rPr>
+            </w:pPr>
+          </w:p>
+        </w:tc>
+        <w:tc>
+          <w:tcPr>
+            <w:tcW w:w="1870" w:type="dxa"/>
+          </w:tcPr>
+          <w:p>
+            <w:pPr>
+              <w:rPr>
+                <w:lang w:val="en-US"/>
+              </w:rPr>
+            </w:pPr>
+          </w:p>
+        </w:tc>
+        <w:tc>
+          <w:tcPr>
+            <w:tcW w:w="1870" w:type="dxa"/>
+          </w:tcPr>
+          <w:p>
+            <w:pPr>
+              <w:rPr>
+                <w:lang w:val="en-US"/>
+              </w:rPr>
+            </w:pPr>
+          </w:p>
+        </w:tc>
+        <w:tc>
+          <w:tcPr>
+            <w:tcW w:w="1870" w:type="dxa"/>
+          </w:tcPr>
+          <w:p>
+            <w:pPr>
+              <w:rPr>
+                <w:lang w:val="en-US"/>
+              </w:rPr>
+            </w:pPr>
+          </w:p>
+        </w:tc>
+        <w:tc>
+          <w:tcPr>
+            <w:tcW w:w="1870" w:type="dxa"/>
+          </w:tcPr>
+          <w:p>
+            <w:pPr>
+              <w:rPr>
+                <w:lang w:val="en-US"/>
+              </w:rPr>
+            </w:pPr>
+          </w:p>
+        </w:tc>
+      </w:tr>
+    </w:tbl>
+    <w:p>
+      <w:pPr>
+        <w:rPr>
+          <w:lang w:val="en-US"/>
+        </w:rPr>
+      </w:pPr>
+    </w:p>
+    <w:p>
+      <w:pPr>
+        <w:rPr>
+          <w:lang w:val="en-US"/>
+        </w:rPr>
+      </w:pPr>
+    </w:p>
+    <w:p>
+      <w:pPr>
+        <w:rPr>
+          <w:lang w:val="en-US"/>
+        </w:rPr>
+      </w:pPr>
+      <w:r>
+        <w:rPr>
+          <w:lang w:val="en-US"/>
+        </w:rPr>
+        <w:t xml:space="preserve">I was distracted a bit as I am testing a few </w:t>
+      </w:r>
+      <w:proofErr w:type="spellStart"/>
+      <w:r>
+        <w:rPr>
+          <w:lang w:val="en-US"/>
+        </w:rPr>
+        <w:t>raylib</w:t>
+      </w:r>
+      <w:proofErr w:type="spellEnd"/>
+      <w:r>
+        <w:rPr>
+          <w:lang w:val="en-US"/>
+        </w:rPr>
+        <w:t xml:space="preserve"> functions (</w:t>
+      </w:r>
+      <w:proofErr w:type="spellStart"/>
+      <w:r>
+        <w:rPr>
+          <w:lang w:val="en-US"/>
+        </w:rPr>
+        <w:t>gui</w:t>
+      </w:r>
+      <w:proofErr w:type="spellEnd"/>
+      <w:r>
+        <w:rPr>
+          <w:lang w:val="en-US"/>
+        </w:rPr>
+        <w:t xml:space="preserve"> sliders, </w:t>
+      </w:r>
+      <w:proofErr w:type="spellStart"/>
+      <w:r>
+        <w:rPr>
+          <w:lang w:val="en-US"/>
+        </w:rPr>
+        <w:t>gui</w:t>
+      </w:r>
+      <w:proofErr w:type="spellEnd"/>
+      <w:r>
+        <w:rPr>
+          <w:lang w:val="en-US"/>
+        </w:rPr>
+        <w:t xml:space="preserve"> buttons, and </w:t>
+      </w:r>
+      <w:r>
+        <w:rPr>
+          <w:lang w:val="en-US"/>
+        </w:rPr>
+        <w:t>rectangles</w:t>
+      </w:r>
+      <w:r>
+        <w:rPr>
+          <w:lang w:val="en-US"/>
+        </w:rPr>
+        <w:t>)</w:t>
+      </w:r>
+      <w:r>
+        <w:rPr>
+          <w:lang w:val="en-US"/>
+        </w:rPr>
+        <w:t xml:space="preserve">. </w:t>
+      </w:r>
+      <w:r>
+        <w:rPr>
+          <w:lang w:val="en-US"/>
+        </w:rPr>
+        <w:t xml:space="preserve">To </w:t>
+      </w:r>
+      <w:proofErr w:type="spellStart"/>
+      <w:r>
+        <w:rPr>
+          <w:lang w:val="en-US"/>
+        </w:rPr>
+        <w:t>clearn</w:t>
+      </w:r>
+      <w:proofErr w:type="spellEnd"/>
+      <w:r>
+        <w:rPr>
+          <w:lang w:val="en-US"/>
+        </w:rPr>
+        <w:t xml:space="preserve"> my mind, </w:t>
+      </w:r>
+      <w:r>
+        <w:rPr>
+          <w:lang w:val="en-US"/>
+        </w:rPr>
+        <w:t xml:space="preserve">I need to provide the interface first and the layout of the </w:t>
+      </w:r>
+      <w:r>
+        <w:rPr>
+          <w:lang w:val="en-US"/>
+        </w:rPr>
+        <w:t>program.</w:t>
+      </w:r>
+    </w:p>
+    <w:p>
+      <w:pPr>
+        <w:rPr>
+          <w:lang w:val="en-US"/>
+        </w:rPr>
+      </w:pPr>
+      <w:r>
+        <w:rPr>
+          <w:lang w:val="en-US"/>
+        </w:rPr>
+        <w:t xml:space="preserve">Interface requirements: </w:t>
+      </w:r>
+    </w:p>
+    <w:p>
+      <w:pPr>
+        <w:pStyle w:val="ListParagraph"/>
+        <w:numPr>
+          <w:ilvl w:val="0"/>
+          <w:numId w:val="1"/>
+        </w:numPr>
+        <w:rPr>
+          <w:lang w:val="en-US"/>
+        </w:rPr>
+      </w:pPr>
+      <w:r>
+        <w:rPr>
+          <w:lang w:val="en-US"/>
+        </w:rPr>
+        <w:t xml:space="preserve">Time </w:t>
+      </w:r>
+      <w:r>
+        <w:rPr>
+          <w:lang w:val="en-US"/>
+        </w:rPr>
+        <w:t xml:space="preserve">multiplier </w:t>
+      </w:r>
+      <w:r>
+        <w:rPr>
+          <w:lang w:val="en-US"/>
+        </w:rPr>
+        <w:t>slider</w:t>
+      </w:r>
+    </w:p>
+    <w:p>
+      <w:pPr>
+        <w:pStyle w:val="ListParagraph"/>
+        <w:numPr>
+          <w:ilvl w:val="0"/>
+          <w:numId w:val="1"/>
+        </w:numPr>
+        <w:rPr>
+          <w:lang w:val="en-US"/>
+        </w:rPr>
+      </w:pPr>
+      <w:r>
+        <w:rPr>
+          <w:lang w:val="en-US"/>
+        </w:rPr>
+        <w:t xml:space="preserve">Add vehicle to queue: </w:t>
+      </w:r>
+      <w:r>
+        <w:rPr>
+          <w:lang w:val="en-US"/>
+        </w:rPr>
+        <w:t>Button to add something to the queue</w:t>
+      </w:r>
+    </w:p>
+    <w:p>
+      <w:pPr>
+        <w:pStyle w:val="ListParagraph"/>
+        <w:numPr>
+          <w:ilvl w:val="0"/>
+          <w:numId w:val="1"/>
+        </w:numPr>
+        <w:rPr>
+          <w:lang w:val="en-US"/>
+        </w:rPr>
+      </w:pPr>
+      <w:r>
+        <w:rPr>
+          <w:lang w:val="en-US"/>
+        </w:rPr>
+        <w:t xml:space="preserve">(not sure) </w:t>
+      </w:r>
+      <w:r>
+        <w:rPr>
+          <w:lang w:val="en-US"/>
+        </w:rPr>
+        <w:t>physics toggle: button to turn on physics</w:t>
+      </w:r>
+      <w:r>
+        <w:rPr>
+          <w:lang w:val="en-US"/>
+        </w:rPr>
+        <w:t xml:space="preserve"> </w:t>
+      </w:r>
+    </w:p>
+    <w:p>
+      <w:pPr>
+        <w:rPr>
+          <w:lang w:val="en-US"/>
+        </w:rPr>
+      </w:pPr>
+      <w:r>
+        <w:rPr>
+          <w:lang w:val="en-US"/>
+        </w:rPr>
+        <w:t>Layout requirements:</w:t>
+      </w:r>
+    </w:p>
+    <w:p>
+      <w:pPr>
+        <w:pStyle w:val="ListParagraph"/>
+        <w:numPr>
+          <w:ilvl w:val="0"/>
+          <w:numId w:val="1"/>
+        </w:numPr>
+        <w:rPr>
+          <w:lang w:val="en-US"/>
+        </w:rPr>
+      </w:pPr>
+      <w:r>
+        <w:rPr>
+          <w:lang w:val="en-US"/>
+        </w:rPr>
+        <w:t xml:space="preserve">Calculate this using percentages based off of the </w:t>
+      </w:r>
+      <w:proofErr w:type="spellStart"/>
+      <w:r>
+        <w:rPr>
+          <w:lang w:val="en-US"/>
+        </w:rPr>
+        <w:t>screenwidth</w:t>
+      </w:r>
+      <w:proofErr w:type="spellEnd"/>
+      <w:r>
+        <w:rPr>
+          <w:lang w:val="en-US"/>
+        </w:rPr>
+        <w:t xml:space="preserve"> and height</w:t>
+      </w:r>
+      <w:r>
+        <w:rPr>
+          <w:lang w:val="en-US"/>
+        </w:rPr>
+        <w:t xml:space="preserve"> (origin is top left)</w:t>
+      </w:r>
+    </w:p>
+    <w:p>
+      <w:pPr>
+        <w:pStyle w:val="ListParagraph"/>
+        <w:numPr>
+          <w:ilvl w:val="0"/>
+          <w:numId w:val="1"/>
+        </w:numPr>
+        <w:rPr>
+          <w:lang w:val="en-US"/>
+        </w:rPr>
+      </w:pPr>
+      <w:r>
+        <w:rPr>
+          <w:lang w:val="en-US"/>
+        </w:rPr>
+        <w:t>width:</w:t>
+      </w:r>
+    </w:p>
+    <w:p>
+      <w:pPr>
+        <w:pStyle w:val="ListParagraph"/>
+        <w:numPr>
+          <w:ilvl w:val="1"/>
+          <w:numId w:val="1"/>
+        </w:numPr>
+        <w:rPr>
+          <w:lang w:val="en-US"/>
+        </w:rPr>
+      </w:pPr>
+      <w:r>
+        <w:rPr>
+          <w:lang w:val="en-US"/>
+        </w:rPr>
+        <w:t xml:space="preserve">interface </w:t>
+      </w:r>
+      <w:proofErr w:type="spellStart"/>
+      <w:r>
+        <w:rPr>
+          <w:lang w:val="en-US"/>
+        </w:rPr>
+        <w:t>rect</w:t>
+      </w:r>
+      <w:proofErr w:type="spellEnd"/>
+      <w:r>
+        <w:rPr>
+          <w:lang w:val="en-US"/>
+        </w:rPr>
+        <w:t>: 70% to 100%</w:t>
+      </w:r>
+    </w:p>
+    <w:p>
+      <w:pPr>
+        <w:pStyle w:val="ListParagraph"/>
+        <w:numPr>
+          <w:ilvl w:val="1"/>
+          <w:numId w:val="1"/>
+        </w:numPr>
+        <w:rPr>
+          <w:lang w:val="en-US"/>
+        </w:rPr>
+      </w:pPr>
+      <w:r>
+        <w:rPr>
+          <w:lang w:val="en-US"/>
+        </w:rPr>
+        <w:t>queue: 80.2 to 93</w:t>
+      </w:r>
+    </w:p>
+    <w:p>
+      <w:pPr>
+        <w:pStyle w:val="ListParagraph"/>
+        <w:numPr>
+          <w:ilvl w:val="1"/>
+          <w:numId w:val="1"/>
+        </w:numPr>
+        <w:rPr>
+          <w:lang w:val="en-US"/>
+        </w:rPr>
+      </w:pPr>
+      <w:r>
+        <w:rPr>
+          <w:lang w:val="en-US"/>
+        </w:rPr>
+        <w:t>a</w:t>
+      </w:r>
+      <w:r>
+        <w:rPr>
+          <w:lang w:val="en-US"/>
+        </w:rPr>
+        <w:t>vailable space: 7</w:t>
+      </w:r>
+      <w:r>
+        <w:rPr>
+          <w:lang w:val="en-US"/>
+        </w:rPr>
+        <w:t>4</w:t>
+      </w:r>
+      <w:r>
+        <w:rPr>
+          <w:lang w:val="en-US"/>
+        </w:rPr>
+        <w:t>.4 to 98.5</w:t>
+      </w:r>
+    </w:p>
+    <w:p>
+      <w:pPr>
+        <w:pStyle w:val="ListParagraph"/>
+        <w:numPr>
+          <w:ilvl w:val="1"/>
+          <w:numId w:val="1"/>
+        </w:numPr>
+        <w:rPr>
+          <w:i/>
+          <w:iCs/>
+          <w:lang w:val="en-US"/>
+        </w:rPr>
+      </w:pPr>
+      <w:r>
+        <w:rPr>
+          <w:i/>
+          <w:iCs/>
+          <w:lang w:val="en-US"/>
+        </w:rPr>
+        <w:t>time multiplier text</w:t>
+      </w:r>
+    </w:p>
+    <w:p>
+      <w:pPr>
+        <w:pStyle w:val="ListParagraph"/>
+        <w:numPr>
+          <w:ilvl w:val="1"/>
+          <w:numId w:val="1"/>
+        </w:numPr>
+        <w:rPr>
+          <w:lang w:val="en-US"/>
+        </w:rPr>
+      </w:pPr>
+      <w:r>
+        <w:rPr>
+          <w:lang w:val="en-US"/>
+        </w:rPr>
+        <w:t>time multiplier slider: 83.7% to 92%</w:t>
+      </w:r>
+    </w:p>
+    <w:p>
+      <w:pPr>
+        <w:pStyle w:val="ListParagraph"/>
+        <w:numPr>
+          <w:ilvl w:val="1"/>
+          <w:numId w:val="1"/>
+        </w:numPr>
+        <w:rPr>
+          <w:lang w:val="en-US"/>
+        </w:rPr>
+      </w:pPr>
+      <w:r>
+        <w:rPr>
+          <w:lang w:val="en-US"/>
+        </w:rPr>
+        <w:t xml:space="preserve">add </w:t>
+      </w:r>
+      <w:proofErr w:type="spellStart"/>
+      <w:r>
+        <w:rPr>
+          <w:lang w:val="en-US"/>
+        </w:rPr>
+        <w:t>vehiclebutton</w:t>
+      </w:r>
+      <w:proofErr w:type="spellEnd"/>
+      <w:r>
+        <w:rPr>
+          <w:lang w:val="en-US"/>
+        </w:rPr>
+        <w:t xml:space="preserve"> : 78.3% to 94.2%</w:t>
+      </w:r>
+    </w:p>
+    <w:p>
+      <w:pPr>
+        <w:pStyle w:val="ListParagraph"/>
+        <w:numPr>
+          <w:ilvl w:val="1"/>
+          <w:numId w:val="1"/>
+        </w:numPr>
+        <w:rPr>
+          <w:i/>
+          <w:iCs/>
+          <w:lang w:val="en-US"/>
+        </w:rPr>
+      </w:pPr>
+      <w:r>
+        <w:rPr>
+          <w:i/>
+          <w:iCs/>
+          <w:lang w:val="en-US"/>
+        </w:rPr>
+        <w:t>physics button: 78.3% to 94.2%</w:t>
+      </w:r>
+    </w:p>
+    <w:p>
+      <w:pPr>
+        <w:pStyle w:val="ListParagraph"/>
+        <w:numPr>
+          <w:ilvl w:val="0"/>
+          <w:numId w:val="1"/>
+        </w:numPr>
+        <w:rPr>
+          <w:lang w:val="en-US"/>
+        </w:rPr>
+      </w:pPr>
+      <w:r>
+        <w:rPr>
+          <w:lang w:val="en-US"/>
+        </w:rPr>
+        <w:t>height:</w:t>
+      </w:r>
+    </w:p>
+    <w:p>
+      <w:pPr>
+        <w:pStyle w:val="ListParagraph"/>
+        <w:numPr>
+          <w:ilvl w:val="1"/>
+          <w:numId w:val="1"/>
+        </w:numPr>
+        <w:rPr>
+          <w:lang w:val="en-US"/>
+        </w:rPr>
+      </w:pPr>
+      <w:r>
+        <w:rPr>
+          <w:lang w:val="en-US"/>
+        </w:rPr>
+        <w:t xml:space="preserve">interface </w:t>
+      </w:r>
+      <w:proofErr w:type="spellStart"/>
+      <w:r>
+        <w:rPr>
+          <w:lang w:val="en-US"/>
+        </w:rPr>
+        <w:t>rect</w:t>
+      </w:r>
+      <w:proofErr w:type="spellEnd"/>
+      <w:r>
+        <w:rPr>
+          <w:lang w:val="en-US"/>
+        </w:rPr>
+        <w:t>: 0 to 100</w:t>
+      </w:r>
+    </w:p>
+    <w:p>
+      <w:pPr>
+        <w:pStyle w:val="ListParagraph"/>
+        <w:numPr>
+          <w:ilvl w:val="1"/>
+          <w:numId w:val="1"/>
+        </w:numPr>
+        <w:rPr>
+          <w:lang w:val="en-US"/>
+        </w:rPr>
+      </w:pPr>
+      <w:r>
+        <w:rPr>
+          <w:lang w:val="en-US"/>
+        </w:rPr>
+        <w:t>queue: 18.6 to 22</w:t>
+      </w:r>
+    </w:p>
+    <w:p>
+      <w:pPr>
+        <w:pStyle w:val="ListParagraph"/>
+        <w:numPr>
+          <w:ilvl w:val="1"/>
+          <w:numId w:val="1"/>
+        </w:numPr>
+        <w:rPr>
+          <w:lang w:val="en-US"/>
+        </w:rPr>
+      </w:pPr>
+      <w:r>
+        <w:rPr>
+          <w:lang w:val="en-US"/>
+        </w:rPr>
+        <w:t>available space: 25.7 to 29.7</w:t>
+      </w:r>
+    </w:p>
+    <w:p>
+      <w:pPr>
+        <w:pStyle w:val="ListParagraph"/>
+        <w:numPr>
+          <w:ilvl w:val="1"/>
+          <w:numId w:val="1"/>
+        </w:numPr>
+        <w:rPr>
+          <w:i/>
+          <w:iCs/>
+          <w:lang w:val="en-US"/>
+        </w:rPr>
+      </w:pPr>
+      <w:r>
+        <w:rPr>
+          <w:i/>
+          <w:iCs/>
+          <w:lang w:val="en-US"/>
+        </w:rPr>
+        <w:t>time multiplier text</w:t>
+      </w:r>
+    </w:p>
+    <w:p>
+      <w:pPr>
+        <w:pStyle w:val="ListParagraph"/>
+        <w:numPr>
+          <w:ilvl w:val="1"/>
+          <w:numId w:val="1"/>
+        </w:numPr>
+        <w:rPr>
+          <w:lang w:val="en-US"/>
+        </w:rPr>
+      </w:pPr>
+      <w:r>
+        <w:rPr>
+          <w:lang w:val="en-US"/>
+        </w:rPr>
+        <w:t>time multiplier slider: 35.3 to 43.7</w:t>
+      </w:r>
+    </w:p>
+    <w:p>
+      <w:pPr>
+        <w:pStyle w:val="ListParagraph"/>
+        <w:numPr>
+          <w:ilvl w:val="1"/>
+          <w:numId w:val="1"/>
+        </w:numPr>
+        <w:rPr>
+          <w:lang w:val="en-US"/>
+        </w:rPr>
+      </w:pPr>
+      <w:r>
+        <w:rPr>
+          <w:lang w:val="en-US"/>
+        </w:rPr>
+        <w:t>a</w:t>
+      </w:r>
+      <w:r>
+        <w:rPr>
+          <w:lang w:val="en-US"/>
+        </w:rPr>
+        <w:t xml:space="preserve">dd </w:t>
+      </w:r>
+      <w:proofErr w:type="spellStart"/>
+      <w:r>
+        <w:rPr>
+          <w:lang w:val="en-US"/>
+        </w:rPr>
+        <w:t>vehiclebutton</w:t>
+      </w:r>
+      <w:proofErr w:type="spellEnd"/>
+      <w:r>
+        <w:rPr>
+          <w:lang w:val="en-US"/>
+        </w:rPr>
+        <w:t xml:space="preserve"> : 51.8 to 61.5</w:t>
+      </w:r>
+    </w:p>
+    <w:p>
+      <w:pPr>
+        <w:pStyle w:val="ListParagraph"/>
+        <w:numPr>
+          <w:ilvl w:val="1"/>
+          <w:numId w:val="1"/>
+        </w:numPr>
+        <w:rPr>
+          <w:i/>
+          <w:iCs/>
+          <w:lang w:val="en-US"/>
+        </w:rPr>
+      </w:pPr>
+      <w:r>
+        <w:rPr>
+          <w:i/>
+          <w:iCs/>
+          <w:lang w:val="en-US"/>
+        </w:rPr>
+        <w:t>physics button: 68.5 to 78.6</w:t>
+      </w:r>
+    </w:p>
+    <w:p>
+      <w:pPr>
+        <w:ind w:left="360" w:firstLine="360"/>
+        <w:rPr>
+          <w:lang w:val="en-US"/>
+        </w:rPr>
+      </w:pPr>
+      <w:r>
+        <w:rPr>
+          <w:lang w:val="en-US"/>
+        </w:rPr>
+        <w:t>this was done using this:</w:t>
+      </w:r>
+    </w:p>
+    <w:p>
+      <w:pPr>
+        <w:rPr>
+          <w:lang w:val="en-US"/>
+        </w:rPr>
+      </w:pPr>
+      <w:r>
+        <w:rPr>
+          <w:lang w:val="en-US"/>
+        </w:rPr>
+        <w:drawing>
+          <wp:anchor distT="0" distB="0" distL="114300" distR="114300" simplePos="0" relativeHeight="251658240" behindDoc="0" locked="0" layoutInCell="1" allowOverlap="1" wp14:anchorId="1FF8A7EF" wp14:editId="1008695E">
+            <wp:simplePos x="0" y="0"/>
+            <wp:positionH relativeFrom="column">
+              <wp:posOffset>1866900</wp:posOffset>
+            </wp:positionH>
+            <wp:positionV relativeFrom="paragraph">
+              <wp:posOffset>97155</wp:posOffset>
+            </wp:positionV>
+            <wp:extent cx="2654300" cy="2856865"/>
+            <wp:effectExtent l="171450" t="171450" r="165100" b="191135"/>
+            <wp:wrapNone/>
+            <wp:docPr id="580359482" name="Picture 1"/>
+            <wp:cNvGraphicFramePr>
+              <a:graphicFrameLocks xmlns:a="http://schemas.openxmlformats.org/drawingml/2006/main" noChangeAspect="1"/>
+            </wp:cNvGraphicFramePr>
+            <a:graphic xmlns:a="http://schemas.openxmlformats.org/drawingml/2006/main">
+              <a:graphicData uri="http://schemas.openxmlformats.org/drawingml/2006/picture">
+                <pic:pic xmlns:pic="http://schemas.openxmlformats.org/drawingml/2006/picture">
+                  <pic:nvPicPr>
+                    <pic:cNvPr id="580359482" name=""/>
+                    <pic:cNvPicPr/>
+                  </pic:nvPicPr>
+                  <pic:blipFill>
+                    <a:blip r:embed="rId7">
+                      <a:extLst>
+                        <a:ext uri="{28A0092B-C50C-407E-A947-70E740481C1C}">
+                          <a14:useLocalDpi xmlns:a14="http://schemas.microsoft.com/office/drawing/2010/main" val="0"/>
+                        </a:ext>
+                      </a:extLst>
+                    </a:blip>
+                    <a:stretch>
+                      <a:fillRect/>
+                    </a:stretch>
+                  </pic:blipFill>
+                  <pic:spPr>
+                    <a:xfrm>
+                      <a:off x="0" y="0"/>
+                      <a:ext cx="2654300" cy="2856865"/>
+                    </a:xfrm>
+                    <a:prstGeom prst="rect">
+                      <a:avLst/>
+                    </a:prstGeom>
+                    <a:solidFill>
+                      <a:srgbClr val="FFFFFF">
+                        <a:shade val="85000"/>
+                      </a:srgbClr>
+                    </a:solidFill>
+                    <a:ln w="190500" cap="rnd">
+                      <a:solidFill>
+                        <a:srgbClr val="FFFFFF"/>
+                      </a:solidFill>
+                    </a:ln>
+                    <a:effectLst>
+                      <a:outerShdw blurRad="50000" algn="tl" rotWithShape="0">
+                        <a:srgbClr val="000000">
+                          <a:alpha val="41000"/>
+                        </a:srgbClr>
+                      </a:outerShdw>
+                    </a:effectLst>
+                    <a:scene3d>
+                      <a:camera prst="orthographicFront"/>
+                      <a:lightRig rig="twoPt" dir="t">
+                        <a:rot lat="0" lon="0" rev="7800000"/>
+                      </a:lightRig>
+                    </a:scene3d>
+                    <a:sp3d contourW="6350">
+                      <a:bevelT w="50800" h="16510"/>
+                      <a:contourClr>
+                        <a:srgbClr val="C0C0C0"/>
+                      </a:contourClr>
+                    </a:sp3d>
+                  </pic:spPr>
+                </pic:pic>
+              </a:graphicData>
+            </a:graphic>
+          </wp:anchor>
+        </w:drawing>
+      </w:r>
+    </w:p>
+    <w:p>
+      <w:pPr>
+        <w:rPr>
+          <w:lang w:val="en-US"/>
+        </w:rPr>
+      </w:pPr>
+    </w:p>
+    <w:p>
+      <w:pPr>
+        <w:rPr>
+          <w:lang w:val="en-US"/>
+        </w:rPr>
+      </w:pPr>
+    </w:p>
+    <w:p>
+      <w:pPr>
+        <w:rPr>
+          <w:lang w:val="en-US"/>
+        </w:rPr>
+      </w:pPr>
+    </w:p>
+    <w:p>
+      <w:pPr>
+        <w:rPr>
+          <w:lang w:val="en-US"/>
+        </w:rPr>
+      </w:pPr>
+    </w:p>
+    <w:p>
+      <w:pPr>
+        <w:rPr>
+          <w:lang w:val="en-US"/>
+        </w:rPr>
+      </w:pPr>
+    </w:p>
+    <w:p>
+      <w:pPr>
+        <w:rPr>
+          <w:lang w:val="en-US"/>
+        </w:rPr>
+      </w:pPr>
+    </w:p>
+    <w:p>
+      <w:pPr>
+        <w:rPr>
+          <w:lang w:val="en-US"/>
+        </w:rPr>
+      </w:pPr>
+    </w:p>
+    <w:p>
+      <w:pPr>
+        <w:rPr>
+          <w:lang w:val="en-US"/>
+        </w:rPr>
+      </w:pPr>
+    </w:p>
+    <w:p>
+      <w:pPr>
+        <w:rPr>
+          <w:lang w:val="en-US"/>
+        </w:rPr>
+      </w:pPr>
+    </w:p>
+    <w:p>
+      <w:pPr>
+        <w:rPr>
+          <w:lang w:val="en-US"/>
+        </w:rPr>
+      </w:pPr>
+    </w:p>
+    <w:p>
+      <w:pPr>
+        <w:rPr>
+          <w:lang w:val="en-US"/>
+        </w:rPr>
+      </w:pPr>
+      <w:r>
+        <w:rPr>
+          <w:lang w:val="en-US"/>
+        </w:rPr>
+        <w:drawing>
+          <wp:anchor distT="0" distB="0" distL="114300" distR="114300" simplePos="0" relativeHeight="251659264" behindDoc="0" locked="0" layoutInCell="1" allowOverlap="1" wp14:anchorId="42BAA1FD" wp14:editId="13605B23">
+            <wp:simplePos x="0" y="0"/>
+            <wp:positionH relativeFrom="column">
+              <wp:posOffset>850900</wp:posOffset>
+            </wp:positionH>
+            <wp:positionV relativeFrom="paragraph">
+              <wp:posOffset>5715</wp:posOffset>
+            </wp:positionV>
+            <wp:extent cx="4580255" cy="1706880"/>
+            <wp:effectExtent l="171450" t="171450" r="182245" b="198120"/>
+            <wp:wrapNone/>
+            <wp:docPr id="1733085888" name="Picture 1"/>
+            <wp:cNvGraphicFramePr>
+              <a:graphicFrameLocks xmlns:a="http://schemas.openxmlformats.org/drawingml/2006/main" noChangeAspect="1"/>
+            </wp:cNvGraphicFramePr>
+            <a:graphic xmlns:a="http://schemas.openxmlformats.org/drawingml/2006/main">
+              <a:graphicData uri="http://schemas.openxmlformats.org/drawingml/2006/picture">
+                <pic:pic xmlns:pic="http://schemas.openxmlformats.org/drawingml/2006/picture">
+                  <pic:nvPicPr>
+                    <pic:cNvPr id="1733085888" name=""/>
+                    <pic:cNvPicPr/>
+                  </pic:nvPicPr>
+                  <pic:blipFill>
+                    <a:blip r:embed="rId8" cstate="print">
+                      <a:extLst>
+                        <a:ext uri="{28A0092B-C50C-407E-A947-70E740481C1C}">
+                          <a14:useLocalDpi xmlns:a14="http://schemas.microsoft.com/office/drawing/2010/main" val="0"/>
+                        </a:ext>
+                      </a:extLst>
+                    </a:blip>
+                    <a:stretch>
+                      <a:fillRect/>
+                    </a:stretch>
+                  </pic:blipFill>
+                  <pic:spPr>
+                    <a:xfrm>
+                      <a:off x="0" y="0"/>
+                      <a:ext cx="4580255" cy="1706880"/>
+                    </a:xfrm>
+                    <a:prstGeom prst="rect">
+                      <a:avLst/>
+                    </a:prstGeom>
+                    <a:solidFill>
+                      <a:srgbClr val="FFFFFF">
+                        <a:shade val="85000"/>
+                      </a:srgbClr>
+                    </a:solidFill>
+                    <a:ln w="190500" cap="rnd">
+                      <a:solidFill>
+                        <a:srgbClr val="FFFFFF"/>
+                      </a:solidFill>
+                    </a:ln>
+                    <a:effectLst>
+                      <a:outerShdw blurRad="50000" algn="tl" rotWithShape="0">
+                        <a:srgbClr val="000000">
+                          <a:alpha val="41000"/>
+                        </a:srgbClr>
+                      </a:outerShdw>
+                    </a:effectLst>
+                    <a:scene3d>
+                      <a:camera prst="orthographicFront"/>
+                      <a:lightRig rig="twoPt" dir="t">
+                        <a:rot lat="0" lon="0" rev="7800000"/>
+                      </a:lightRig>
+                    </a:scene3d>
+                    <a:sp3d contourW="6350">
+                      <a:bevelT w="50800" h="16510"/>
+                      <a:contourClr>
+                        <a:srgbClr val="C0C0C0"/>
+                      </a:contourClr>
+                    </a:sp3d>
+                  </pic:spPr>
+                </pic:pic>
+              </a:graphicData>
+            </a:graphic>
+          </wp:anchor>
+        </w:drawing>
+      </w:r>
+      <w:r>
+        <w:rPr>
+          <w:lang w:val="en-US"/>
+        </w:rPr>
+        <w:br w:type="page"/>
+      </w:r>
+    </w:p>
+    <w:p>
+      <w:pPr>
+        <w:ind w:left="720" w:hanging="720"/>
+        <w:rPr>
+          <w:i/>
+          <w:iCs/>
+          <w:lang w:val="en-US"/>
+        </w:rPr>
+      </w:pPr>
+      <w:r>
+        <w:rPr>
+          <w:i/>
+          <w:iCs/>
+          <w:lang w:val="en-US"/>
+        </w:rPr>
+        <w:t xml:space="preserve">The hardcoded values </w:t>
+      </w:r>
+      <w:proofErr w:type="spellStart"/>
+      <w:r>
+        <w:rPr>
+          <w:i/>
+          <w:iCs/>
+          <w:lang w:val="en-US"/>
+        </w:rPr>
+        <w:t>wont</w:t>
+      </w:r>
+      <w:proofErr w:type="spellEnd"/>
+      <w:r>
+        <w:rPr>
+          <w:i/>
+          <w:iCs/>
+          <w:lang w:val="en-US"/>
+        </w:rPr>
+        <w:t xml:space="preserve"> be reflected on the final code as there are some micro-changes that I keep on iterating to make it presentable. The values instead would be used as a guideline as to where the general form is (I also separated the time </w:t>
+      </w:r>
+      <w:r>
+        <w:rPr>
+          <w:i/>
+          <w:iCs/>
+          <w:lang w:val="en-US"/>
+        </w:rPr>
+        <w:t xml:space="preserve">multiplier </w:t>
+      </w:r>
+      <w:r>
+        <w:rPr>
+          <w:i/>
+          <w:iCs/>
+          <w:lang w:val="en-US"/>
+        </w:rPr>
+        <w:t>text</w:t>
+      </w:r>
+      <w:r>
+        <w:rPr>
+          <w:i/>
+          <w:iCs/>
+          <w:lang w:val="en-US"/>
+        </w:rPr>
+        <w:t xml:space="preserve"> and the physics button</w:t>
+      </w:r>
+      <w:r>
+        <w:rPr>
+          <w:i/>
+          <w:iCs/>
+          <w:lang w:val="en-US"/>
+        </w:rPr>
+        <w:t>)</w:t>
+      </w:r>
+    </w:p>
+    <w:p>
+      <w:pPr>
+        <w:rPr>
+          <w:lang w:val="en-US"/>
+        </w:rPr>
+      </w:pPr>
+    </w:p>
+    <w:p>
+      <w:pPr>
+        <w:rPr>
+          <w:lang w:val="en-US"/>
+        </w:rPr>
+      </w:pPr>
+      <w:r>
+        <w:rPr>
+          <w:lang w:val="en-US"/>
+        </w:rPr>
+        <w:t xml:space="preserve">I just realized that it would probably be better if I define a set of </w:t>
+      </w:r>
+      <w:r>
+        <w:rPr>
+          <w:lang w:val="en-US"/>
+        </w:rPr>
+        <w:t xml:space="preserve">width and height for the buttons. But </w:t>
+      </w:r>
+      <w:proofErr w:type="spellStart"/>
+      <w:r>
+        <w:rPr>
+          <w:lang w:val="en-US"/>
+        </w:rPr>
+        <w:t>byebye</w:t>
+      </w:r>
+      <w:proofErr w:type="spellEnd"/>
+      <w:r>
+        <w:rPr>
+          <w:lang w:val="en-US"/>
+        </w:rPr>
+        <w:t xml:space="preserve">. Lets go with wat I have. </w:t>
+      </w:r>
+    </w:p>
+    <w:p>
+      <w:pPr>
+        <w:rPr>
+          <w:lang w:val="en-US"/>
+        </w:rPr>
+      </w:pPr>
+      <w:r>
+        <w:rPr>
+          <w:lang w:val="en-US"/>
+        </w:rPr>
+        <w:t xml:space="preserve">For the purposes of making the main loop shorter, </w:t>
+      </w:r>
+      <w:proofErr w:type="spellStart"/>
+      <w:r>
+        <w:rPr>
+          <w:lang w:val="en-US"/>
+        </w:rPr>
+        <w:t>im</w:t>
+      </w:r>
+      <w:proofErr w:type="spellEnd"/>
+      <w:r>
+        <w:rPr>
+          <w:lang w:val="en-US"/>
+        </w:rPr>
+        <w:t xml:space="preserve"> thinking whether I would make the park</w:t>
+      </w:r>
+      <w:r>
+        <w:rPr>
+          <w:lang w:val="en-US"/>
+        </w:rPr>
+        <w:t>ing</w:t>
+      </w:r>
+      <w:r>
+        <w:rPr>
+          <w:lang w:val="en-US"/>
+        </w:rPr>
+        <w:t xml:space="preserve"> bldg</w:t>
+      </w:r>
+      <w:r>
+        <w:rPr>
+          <w:lang w:val="en-US"/>
+        </w:rPr>
+        <w:t>. instead have the individual space width and height</w:t>
+      </w:r>
+      <w:r>
+        <w:rPr>
+          <w:lang w:val="en-US"/>
+        </w:rPr>
+        <w:t>. Instead of putting it globally</w:t>
+      </w:r>
+      <w:r>
+        <w:rPr>
+          <w:lang w:val="en-US"/>
+        </w:rPr>
+        <w:t xml:space="preserve">. The </w:t>
+      </w:r>
+      <w:r>
+        <w:rPr>
+          <w:b/>
+          <w:sz w:val="32"/>
+          <w:szCs w:val="32"/>
+          <w:lang w:val="en-US"/>
+        </w:rPr>
+        <w:t>8</w:t>
+      </w:r>
+      <w:r>
+        <w:rPr>
+          <w:b/>
+          <w:sz w:val="32"/>
+          <w:szCs w:val="32"/>
+          <w:vertAlign w:val="superscript"/>
+          <w:lang w:val="en-US"/>
+        </w:rPr>
+        <w:t>th</w:t>
+      </w:r>
+      <w:r>
+        <w:rPr>
+          <w:b/>
+          <w:sz w:val="32"/>
+          <w:szCs w:val="32"/>
+          <w:lang w:val="en-US"/>
+        </w:rPr>
+        <w:t xml:space="preserve"> commit</w:t>
+      </w:r>
+      <w:r>
+        <w:rPr>
+          <w:sz w:val="32"/>
+          <w:szCs w:val="32"/>
+          <w:lang w:val="en-US"/>
+        </w:rPr>
+        <w:t xml:space="preserve"> </w:t>
+      </w:r>
+      <w:r>
+        <w:rPr>
+          <w:lang w:val="en-US"/>
+        </w:rPr>
+        <w:t xml:space="preserve">shows that, along with </w:t>
+      </w:r>
+      <w:r>
+        <w:rPr>
+          <w:lang w:val="en-US"/>
+        </w:rPr>
+        <w:t xml:space="preserve">a working </w:t>
+      </w:r>
+      <w:r>
+        <w:rPr>
+          <w:lang w:val="en-US"/>
+        </w:rPr>
+        <w:t xml:space="preserve">prototype </w:t>
+      </w:r>
+      <w:r>
+        <w:rPr>
+          <w:lang w:val="en-US"/>
+        </w:rPr>
+        <w:t xml:space="preserve">for the </w:t>
+      </w:r>
+      <w:r>
+        <w:rPr>
+          <w:lang w:val="en-US"/>
+        </w:rPr>
+        <w:t>interface</w:t>
+      </w:r>
+      <w:r>
+        <w:rPr>
+          <w:lang w:val="en-US"/>
+        </w:rPr>
+        <w:t>. A</w:t>
+      </w:r>
+      <w:r>
+        <w:rPr>
+          <w:lang w:val="en-US"/>
+        </w:rPr>
+        <w:t xml:space="preserve">dditional </w:t>
+      </w:r>
+      <w:r>
+        <w:rPr>
+          <w:lang w:val="en-US"/>
+        </w:rPr>
+        <w:t xml:space="preserve">major </w:t>
+      </w:r>
+      <w:r>
+        <w:rPr>
+          <w:lang w:val="en-US"/>
+        </w:rPr>
+        <w:t xml:space="preserve">changes </w:t>
+      </w:r>
+      <w:r>
+        <w:rPr>
+          <w:lang w:val="en-US"/>
+        </w:rPr>
+        <w:t>included in the commit:</w:t>
+      </w:r>
+    </w:p>
+    <w:p>
+      <w:pPr>
+        <w:pStyle w:val="ListParagraph"/>
+        <w:numPr>
+          <w:ilvl w:val="0"/>
+          <w:numId w:val="1"/>
+        </w:numPr>
+        <w:rPr>
+          <w:lang w:val="en-US"/>
+        </w:rPr>
+      </w:pPr>
+      <w:r>
+        <w:rPr>
+          <w:lang w:val="en-US"/>
+        </w:rPr>
+        <w:t>As well as the bug that shows 2 columns and 5 rows</w:t>
+      </w:r>
+      <w:r>
+        <w:rPr>
+          <w:lang w:val="en-US"/>
+        </w:rPr>
+        <w:t xml:space="preserve"> – I </w:t>
+      </w:r>
+      <w:r>
+        <w:rPr>
+          <w:lang w:val="en-US"/>
+        </w:rPr>
+        <w:t xml:space="preserve">passed the wrong arguments to the </w:t>
+      </w:r>
+      <w:proofErr w:type="spellStart"/>
+      <w:r>
+        <w:rPr>
+          <w:lang w:val="en-US"/>
+        </w:rPr>
+        <w:t>parkbldg</w:t>
+      </w:r>
+      <w:proofErr w:type="spellEnd"/>
+      <w:r>
+        <w:rPr>
+          <w:lang w:val="en-US"/>
+        </w:rPr>
+        <w:t xml:space="preserve"> initialization. </w:t>
+      </w:r>
+    </w:p>
+    <w:p>
+      <w:pPr>
+        <w:pStyle w:val="ListParagraph"/>
+        <w:numPr>
+          <w:ilvl w:val="0"/>
+          <w:numId w:val="1"/>
+        </w:numPr>
+        <w:rPr>
+          <w:lang w:val="en-US"/>
+        </w:rPr>
+      </w:pPr>
+      <w:r>
+        <w:rPr>
+          <w:lang w:val="en-US"/>
+        </w:rPr>
+        <w:t xml:space="preserve">It also seems that when I iterate through the park bldg. object, we get </w:t>
+      </w:r>
+      <w:r>
+        <w:rPr>
+          <w:lang w:val="en-US"/>
+        </w:rPr>
+        <w:t xml:space="preserve">a lane class, and </w:t>
+      </w:r>
+      <w:r>
+        <w:rPr>
+          <w:lang w:val="en-US"/>
+        </w:rPr>
+        <w:t xml:space="preserve">iterate again, then get the spaces. </w:t>
+      </w:r>
+      <w:r>
+        <w:rPr>
+          <w:lang w:val="en-US"/>
+        </w:rPr>
+        <w:t xml:space="preserve">If I get that specific space (we are returned a </w:t>
+      </w:r>
+      <w:proofErr w:type="spellStart"/>
+      <w:r>
+        <w:rPr>
+          <w:lang w:val="en-US"/>
+        </w:rPr>
+        <w:t>park</w:t>
+      </w:r>
+      <w:r>
+        <w:rPr>
+          <w:lang w:val="en-US"/>
+        </w:rPr>
+        <w:t>space</w:t>
+      </w:r>
+      <w:proofErr w:type="spellEnd"/>
+      <w:r>
+        <w:rPr>
+          <w:lang w:val="en-US"/>
+        </w:rPr>
+        <w:t xml:space="preserve"> class) When we have an accumulator, we get 10, I don’t know whether the issue was on the special method of __</w:t>
+      </w:r>
+      <w:proofErr w:type="spellStart"/>
+      <w:r>
+        <w:rPr>
+          <w:lang w:val="en-US"/>
+        </w:rPr>
+        <w:t>getitem</w:t>
+      </w:r>
+      <w:proofErr w:type="spellEnd"/>
+      <w:r>
+        <w:rPr>
+          <w:lang w:val="en-US"/>
+        </w:rPr>
+        <w:t>__ or whatever. This resulted me in making the __</w:t>
+      </w:r>
+      <w:proofErr w:type="spellStart"/>
+      <w:r>
+        <w:rPr>
+          <w:lang w:val="en-US"/>
+        </w:rPr>
+        <w:t>is_empty</w:t>
+      </w:r>
+      <w:proofErr w:type="spellEnd"/>
+      <w:r>
+        <w:rPr>
+          <w:lang w:val="en-US"/>
+        </w:rPr>
+        <w:t xml:space="preserve"> a public method that was formerly private in the </w:t>
+      </w:r>
+      <w:proofErr w:type="spellStart"/>
+      <w:r>
+        <w:rPr>
+          <w:lang w:val="en-US"/>
+        </w:rPr>
+        <w:t>parkspace</w:t>
+      </w:r>
+      <w:proofErr w:type="spellEnd"/>
+      <w:r>
+        <w:rPr>
+          <w:lang w:val="en-US"/>
+        </w:rPr>
+        <w:t xml:space="preserve"> class.</w:t>
+      </w:r>
+      <w:r>
+        <w:rPr>
+          <w:lang w:val="en-US"/>
+        </w:rPr>
+        <w:t xml:space="preserve"> </w:t>
+      </w:r>
+    </w:p>
+    <w:p>
+      <w:pPr>
+        <w:ind w:left="360"/>
+        <w:rPr>
+          <w:lang w:val="en-US"/>
+        </w:rPr>
+      </w:pPr>
+    </w:p>
+    <w:p>
+      <w:pPr>
+        <w:ind w:left="360"/>
+        <w:rPr>
+          <w:lang w:val="en-US"/>
+        </w:rPr>
+      </w:pPr>
+    </w:p>
+    <w:p>
+      <w:pPr>
+        <w:ind w:left="360"/>
+        <w:rPr>
+          <w:b/>
+          <w:bCs/>
+          <w:lang w:val="en-US"/>
+        </w:rPr>
+      </w:pPr>
+      <w:r>
+        <w:rPr>
+          <w:b/>
+          <w:bCs/>
+          <w:lang w:val="en-US"/>
+        </w:rPr>
+        <w:t>The ninth commit:</w:t>
+      </w:r>
+    </w:p>
+    <w:p>
+      <w:pPr>
+        <w:pStyle w:val="ListParagraph"/>
+        <w:numPr>
+          <w:ilvl w:val="0"/>
+          <w:numId w:val="1"/>
+        </w:numPr>
+        <w:rPr>
+          <w:lang w:val="en-US"/>
+        </w:rPr>
+      </w:pPr>
+      <w:r>
+        <w:rPr>
+          <w:lang w:val="en-US"/>
+        </w:rPr>
+        <w:t xml:space="preserve">One major issue was the </w:t>
+      </w:r>
+      <w:r>
+        <w:rPr>
+          <w:lang w:val="en-US"/>
+        </w:rPr>
+        <w:t xml:space="preserve">naming schemes. </w:t>
+      </w:r>
     </w:p>
     <w:p>
       <w:pPr>
@@ -2165,7 +4871,7 @@
           <w:lang w:val="en-US"/>
         </w:rPr>
       </w:pPr>
-      <w:hyperlink r:id="rId6" w:history="1">
+      <w:hyperlink r:id="rId9" w:history="1">
         <w:r>
           <w:rPr>
             <w:rStyle w:val="Hyperlink"/>
@@ -2186,7 +4892,7 @@
           <w:lang w:val="en-US"/>
         </w:rPr>
       </w:pPr>
-      <w:hyperlink r:id="rId7" w:history="1">
+      <w:hyperlink r:id="rId10" w:history="1">
         <w:r>
           <w:rPr>
             <w:rStyle w:val="Hyperlink"/>
@@ -2207,7 +4913,7 @@
           <w:lang w:val="en-US"/>
         </w:rPr>
       </w:pPr>
-      <w:hyperlink r:id="rId8" w:history="1">
+      <w:hyperlink r:id="rId11" w:history="1">
         <w:r>
           <w:rPr>
             <w:rStyle w:val="Hyperlink"/>
@@ -2228,7 +4934,7 @@
           <w:lang w:val="en-US"/>
         </w:rPr>
       </w:pPr>
-      <w:hyperlink r:id="rId9" w:history="1">
+      <w:hyperlink r:id="rId12" w:history="1">
         <w:r>
           <w:rPr>
             <w:rStyle w:val="Hyperlink"/>
@@ -2249,7 +4955,7 @@
           <w:lang w:val="en-US"/>
         </w:rPr>
       </w:pPr>
-      <w:hyperlink r:id="rId10" w:history="1">
+      <w:hyperlink r:id="rId13" w:history="1">
         <w:r>
           <w:rPr>
             <w:rStyle w:val="Hyperlink"/>
@@ -2273,7 +4979,7 @@
           <w:lang w:val="en-US"/>
         </w:rPr>
       </w:pPr>
-      <w:hyperlink r:id="rId11" w:history="1">
+      <w:hyperlink r:id="rId14" w:history="1">
         <w:r>
           <w:rPr>
             <w:rStyle w:val="Hyperlink"/>
@@ -2294,7 +5000,7 @@
           <w:lang w:val="en-US"/>
         </w:rPr>
       </w:pPr>
-      <w:hyperlink r:id="rId12" w:history="1">
+      <w:hyperlink r:id="rId15" w:history="1">
         <w:r>
           <w:rPr>
             <w:rStyle w:val="Hyperlink"/>
@@ -2315,6 +5021,48 @@
           <w:lang w:val="en-US"/>
         </w:rPr>
       </w:pPr>
+      <w:hyperlink r:id="rId16" w:history="1">
+        <w:r>
+          <w:rPr>
+            <w:rStyle w:val="Hyperlink"/>
+            <w:lang w:val="en-US"/>
+          </w:rPr>
+          <w:t>https://github.com/ahmedllshafiey/Raylib-Stopwatch/tree/main</w:t>
+        </w:r>
+      </w:hyperlink>
+    </w:p>
+    <w:p>
+      <w:pPr>
+        <w:pStyle w:val="ListParagraph"/>
+        <w:numPr>
+          <w:ilvl w:val="0"/>
+          <w:numId w:val="4"/>
+        </w:numPr>
+        <w:rPr>
+          <w:lang w:val="en-US"/>
+        </w:rPr>
+      </w:pPr>
+      <w:hyperlink r:id="rId17" w:history="1">
+        <w:r>
+          <w:rPr>
+            <w:rStyle w:val="Hyperlink"/>
+            <w:lang w:val="en-US"/>
+          </w:rPr>
+          <w:t>https://electronstudio.github.io/raylib-python-cffi/pyray.html</w:t>
+        </w:r>
+      </w:hyperlink>
+    </w:p>
+    <w:p>
+      <w:pPr>
+        <w:pStyle w:val="ListParagraph"/>
+        <w:numPr>
+          <w:ilvl w:val="0"/>
+          <w:numId w:val="4"/>
+        </w:numPr>
+        <w:rPr>
+          <w:lang w:val="en-US"/>
+        </w:rPr>
+      </w:pPr>
     </w:p>
     <w:p>
       <w:pPr>
@@ -2346,11 +5094,19 @@
           <w:lang w:val="en-US"/>
         </w:rPr>
       </w:pPr>
-      <w:r>
-        <w:rPr>
-          <w:lang w:val="en-US"/>
-        </w:rPr>
-        <w:t>Github repository:</w:t>
+      <w:proofErr w:type="spellStart"/>
+      <w:r>
+        <w:rPr>
+          <w:lang w:val="en-US"/>
+        </w:rPr>
+        <w:t>Github</w:t>
+      </w:r>
+      <w:proofErr w:type="spellEnd"/>
+      <w:r>
+        <w:rPr>
+          <w:lang w:val="en-US"/>
+        </w:rPr>
+        <w:t xml:space="preserve"> repository:</w:t>
       </w:r>
       <w:r>
         <w:rPr>
@@ -2358,7 +5114,7 @@
         </w:rPr>
         <w:t xml:space="preserve"> </w:t>
       </w:r>
-      <w:hyperlink r:id="rId13" w:history="1">
+      <w:hyperlink r:id="rId18" w:history="1">
         <w:r>
           <w:rPr>
             <w:rStyle w:val="Hyperlink"/>
@@ -3228,7 +5984,6 @@
   <w:style w:type="character" w:default="1" w:styleId="DefaultParagraphFont">
     <w:name w:val="Default Paragraph Font"/>
     <w:uiPriority w:val="1"/>
-    <w:semiHidden/>
     <w:unhideWhenUsed/>
   </w:style>
   <w:style w:type="table" w:default="1" w:styleId="TableNormal">
@@ -3285,6 +6040,25 @@
       <w:color w:val="605E5C"/>
       <w:shd w:val="clear" w:color="auto" w:fill="E1DFDD"/>
     </w:rPr>
+  </w:style>
+  <w:style w:type="table" w:styleId="TableGrid">
+    <w:name w:val="Table Grid"/>
+    <w:basedOn w:val="TableNormal"/>
+    <w:uiPriority w:val="39"/>
+    <w:rsid w:val="006C0F8F"/>
+    <w:pPr>
+      <w:spacing w:after="0" w:line="240" w:lineRule="auto"/>
+    </w:pPr>
+    <w:tblPr>
+      <w:tblBorders>
+        <w:top w:val="single" w:sz="4" w:space="0" w:color="auto"/>
+        <w:left w:val="single" w:sz="4" w:space="0" w:color="auto"/>
+        <w:bottom w:val="single" w:sz="4" w:space="0" w:color="auto"/>
+        <w:right w:val="single" w:sz="4" w:space="0" w:color="auto"/>
+        <w:insideH w:val="single" w:sz="4" w:space="0" w:color="auto"/>
+        <w:insideV w:val="single" w:sz="4" w:space="0" w:color="auto"/>
+      </w:tblBorders>
+    </w:tblPr>
   </w:style>
 </w:styles>
 </file>
@@ -3605,4 +6379,16 @@
   <we:bindings/>
   <we:snapshot xmlns:r="http://schemas.openxmlformats.org/officeDocument/2006/relationships"/>
 </we:webextension>
+</file>
+
+<file path=customXml/item1.xml><?xml version="1.0" encoding="utf-8"?>
+<b:Sources xmlns:b="http://schemas.openxmlformats.org/officeDocument/2006/bibliography" xmlns="http://schemas.openxmlformats.org/officeDocument/2006/bibliography" SelectedStyle="\APASixthEditionOfficeOnline.xsl" StyleName="APA" Version="6"/>
+</file>
+
+<file path=customXml/itemProps1.xml><?xml version="1.0" encoding="utf-8"?>
+<ds:datastoreItem xmlns:ds="http://schemas.openxmlformats.org/officeDocument/2006/customXml" ds:itemID="{EF50DADE-71A9-4C4A-BA3E-C86C30497A86}">
+  <ds:schemaRefs>
+    <ds:schemaRef ds:uri="http://schemas.openxmlformats.org/officeDocument/2006/bibliography"/>
+  </ds:schemaRefs>
+</ds:datastoreItem>
 </file>
</xml_diff>

<commit_message>
10th; working prototype; removing parked vehicles
</commit_message>
<xml_diff>
--- a/docs/what i do.docx
+++ b/docs/what i do.docx
@@ -4,6 +4,66 @@
   <w:body>
     <w:p>
       <w:pPr>
+        <w:numPr>
+          <w:ilvl w:val="2"/>
+          <w:numId w:val="5"/>
+        </w:numPr>
+        <w:spacing w:line="278" w:lineRule="auto"/>
+      </w:pPr>
+      <w:r>
+        <w:t>Problem statement and objectives.</w:t>
+      </w:r>
+    </w:p>
+    <w:p>
+      <w:pPr>
+        <w:numPr>
+          <w:ilvl w:val="2"/>
+          <w:numId w:val="5"/>
+        </w:numPr>
+        <w:spacing w:line="278" w:lineRule="auto"/>
+      </w:pPr>
+      <w:r>
+        <w:t>Algorithm design and choice of data structures.</w:t>
+      </w:r>
+    </w:p>
+    <w:p>
+      <w:pPr>
+        <w:numPr>
+          <w:ilvl w:val="2"/>
+          <w:numId w:val="5"/>
+        </w:numPr>
+        <w:spacing w:line="278" w:lineRule="auto"/>
+      </w:pPr>
+      <w:r>
+        <w:t>Challenges faced and solutions.</w:t>
+      </w:r>
+    </w:p>
+    <w:p>
+      <w:pPr>
+        <w:numPr>
+          <w:ilvl w:val="2"/>
+          <w:numId w:val="5"/>
+        </w:numPr>
+        <w:spacing w:line="278" w:lineRule="auto"/>
+      </w:pPr>
+      <w:r>
+        <w:t>Sample input/output.</w:t>
+      </w:r>
+    </w:p>
+    <w:p>
+      <w:pPr>
+        <w:numPr>
+          <w:ilvl w:val="2"/>
+          <w:numId w:val="5"/>
+        </w:numPr>
+        <w:spacing w:line="278" w:lineRule="auto"/>
+      </w:pPr>
+      <w:r>
+        <w:t>Testing methodology and results.</w:t>
+      </w:r>
+    </w:p>
+    <w:p>
+      <w:pPr>
         <w:rPr>
           <w:b/>
           <w:bCs/>
@@ -16,6 +76,24 @@
           <w:bCs/>
           <w:lang w:val="en-US"/>
         </w:rPr>
+        <w:br w:type="page"/>
+      </w:r>
+    </w:p>
+    <w:p>
+      <w:pPr>
+        <w:rPr>
+          <w:b/>
+          <w:bCs/>
+          <w:lang w:val="en-US"/>
+        </w:rPr>
+      </w:pPr>
+      <w:r>
+        <w:rPr>
+          <w:b/>
+          <w:bCs/>
+          <w:lang w:val="en-US"/>
+        </w:rPr>
+        <w:lastRenderedPageBreak/>
         <w:t>Day 1</w:t>
       </w:r>
       <w:r>
@@ -489,11 +567,13 @@
           <w:numId w:val="1"/>
         </w:numPr>
         <w:rPr>
-          <w:lang w:val="en-US"/>
-        </w:rPr>
-      </w:pPr>
-      <w:r>
-        <w:rPr>
+          <w:strike/>
+          <w:lang w:val="en-US"/>
+        </w:rPr>
+      </w:pPr>
+      <w:r>
+        <w:rPr>
+          <w:strike/>
           <w:lang w:val="en-US"/>
         </w:rPr>
         <w:t>have the user be able to click and drag cars and collide with any objects present in the parking bldg.</w:t>
@@ -548,12 +628,6 @@
           <w:lang w:val="en-US"/>
         </w:rPr>
         <w:br w:type="page"/>
-      </w:r>
-      <w:r>
-        <w:rPr>
-          <w:lang w:val="en-US"/>
-        </w:rPr>
-        <w:lastRenderedPageBreak/>
         <w:t>Day 2 (dec 21):</w:t>
       </w:r>
     </w:p>
@@ -4127,13 +4201,7 @@
         <w:rPr>
           <w:lang w:val="en-US"/>
         </w:rPr>
-        <w:t>a</w:t>
-      </w:r>
-      <w:r>
-        <w:rPr>
-          <w:lang w:val="en-US"/>
-        </w:rPr>
-        <w:t xml:space="preserve">dd </w:t>
+        <w:t xml:space="preserve">add </w:t>
       </w:r>
       <w:proofErr w:type="spellStart"/>
       <w:proofErr w:type="gramStart"/>
@@ -4202,6 +4270,7 @@
       </w:pPr>
       <w:r>
         <w:rPr>
+          <w:noProof/>
           <w:lang w:val="en-US"/>
         </w:rPr>
         <w:drawing>
@@ -4362,10 +4431,11 @@
       </w:pPr>
       <w:r>
         <w:rPr>
+          <w:noProof/>
           <w:lang w:val="en-US"/>
         </w:rPr>
         <w:drawing>
-          <wp:anchor distT="0" distB="0" distL="114300" distR="114300" simplePos="0" relativeHeight="251659264" behindDoc="0" locked="0" layoutInCell="1" allowOverlap="1" wp14:anchorId="42BAA1FD" wp14:editId="13605B23">
+          <wp:anchor distT="0" distB="0" distL="114300" distR="114300" simplePos="0" relativeHeight="251659264" behindDoc="0" locked="0" layoutInCell="1" allowOverlap="1" wp14:anchorId="42BAA1FD" wp14:editId="1B9C6A2C">
             <wp:simplePos x="0" y="0"/>
             <wp:positionH relativeFrom="column">
               <wp:posOffset>850900</wp:posOffset>
@@ -5302,6 +5372,13 @@
     <w:p>
       <w:pPr>
         <w:rPr>
+          <w:lang w:val="en-US"/>
+        </w:rPr>
+      </w:pPr>
+    </w:p>
+    <w:p>
+      <w:pPr>
+        <w:rPr>
           <w:b/>
           <w:bCs/>
           <w:lang w:val="en-US"/>
@@ -5340,33 +5417,23 @@
           <w:lang w:val="en-US"/>
         </w:rPr>
       </w:pPr>
-      <w:proofErr w:type="spellStart"/>
-      <w:r>
-        <w:rPr>
-          <w:lang w:val="en-US"/>
-        </w:rPr>
-        <w:t>Asd</w:t>
-      </w:r>
-      <w:proofErr w:type="spellEnd"/>
-    </w:p>
-    <w:p>
-      <w:pPr>
-        <w:rPr>
-          <w:lang w:val="en-US"/>
-        </w:rPr>
-      </w:pPr>
-    </w:p>
-    <w:p>
-      <w:pPr>
-        <w:rPr>
-          <w:lang w:val="en-US"/>
-        </w:rPr>
-      </w:pPr>
-      <w:r>
-        <w:rPr>
-          <w:lang w:val="en-US"/>
-        </w:rPr>
-        <w:t>Features</w:t>
+      <w:r>
+        <w:rPr>
+          <w:lang w:val="en-US"/>
+        </w:rPr>
+        <w:t>Bug with available space being 0 that was supposed to be initially ten</w:t>
+      </w:r>
+      <w:r>
+        <w:rPr>
+          <w:lang w:val="en-US"/>
+        </w:rPr>
+        <w:t>. I just reverted the not</w:t>
+      </w:r>
+      <w:r>
+        <w:rPr>
+          <w:lang w:val="en-US"/>
+        </w:rPr>
+        <w:t xml:space="preserve"> condition</w:t>
       </w:r>
     </w:p>
     <w:p>
@@ -5384,51 +5451,49 @@
         <w:rPr>
           <w:lang w:val="en-US"/>
         </w:rPr>
-        <w:t>String generator for the vehicle name</w:t>
-      </w:r>
-    </w:p>
-    <w:p>
-      <w:pPr>
-        <w:rPr>
-          <w:lang w:val="en-US"/>
-        </w:rPr>
-      </w:pPr>
-    </w:p>
-    <w:p>
-      <w:pPr>
-        <w:rPr>
-          <w:lang w:val="en-US"/>
-        </w:rPr>
-      </w:pPr>
-    </w:p>
-    <w:p>
-      <w:pPr>
-        <w:rPr>
-          <w:b/>
-          <w:bCs/>
-          <w:lang w:val="en-US"/>
-        </w:rPr>
-      </w:pPr>
-      <w:r>
-        <w:rPr>
-          <w:b/>
-          <w:bCs/>
-          <w:lang w:val="en-US"/>
-        </w:rPr>
-        <w:t>Eleventh commit:</w:t>
-      </w:r>
-    </w:p>
-    <w:p>
-      <w:pPr>
-        <w:rPr>
-          <w:lang w:val="en-US"/>
-        </w:rPr>
-      </w:pPr>
-      <w:r>
-        <w:rPr>
-          <w:lang w:val="en-US"/>
-        </w:rPr>
-        <w:t>Issues</w:t>
+        <w:t>P</w:t>
+      </w:r>
+      <w:r>
+        <w:rPr>
+          <w:lang w:val="en-US"/>
+        </w:rPr>
+        <w:t xml:space="preserve">roblem with queue </w:t>
+      </w:r>
+      <w:r>
+        <w:rPr>
+          <w:lang w:val="en-US"/>
+        </w:rPr>
+        <w:t xml:space="preserve">only </w:t>
+      </w:r>
+      <w:r>
+        <w:rPr>
+          <w:lang w:val="en-US"/>
+        </w:rPr>
+        <w:t>entering the</w:t>
+      </w:r>
+      <w:r>
+        <w:rPr>
+          <w:lang w:val="en-US"/>
+        </w:rPr>
+        <w:t xml:space="preserve"> parking bldg. after I press the button</w:t>
+      </w:r>
+      <w:r>
+        <w:rPr>
+          <w:lang w:val="en-US"/>
+        </w:rPr>
+        <w:t xml:space="preserve">. </w:t>
+      </w:r>
+      <w:r>
+        <w:rPr>
+          <w:lang w:val="en-US"/>
+        </w:rPr>
+        <w:t>I just made another for loop to handle</w:t>
+      </w:r>
+      <w:r>
+        <w:rPr>
+          <w:lang w:val="en-US"/>
+        </w:rPr>
+        <w:t>.</w:t>
       </w:r>
     </w:p>
     <w:p>
@@ -5442,14 +5507,129 @@
           <w:lang w:val="en-US"/>
         </w:rPr>
       </w:pPr>
-      <w:proofErr w:type="spellStart"/>
-      <w:r>
-        <w:rPr>
-          <w:lang w:val="en-US"/>
-        </w:rPr>
-        <w:t>Asd</w:t>
-      </w:r>
-      <w:proofErr w:type="spellEnd"/>
+      <w:r>
+        <w:rPr>
+          <w:lang w:val="en-US"/>
+        </w:rPr>
+        <w:t xml:space="preserve">Big problem is the main loop. There were many for loops that I did, so some of it were merged. </w:t>
+      </w:r>
+      <w:proofErr w:type="gramStart"/>
+      <w:r>
+        <w:rPr>
+          <w:lang w:val="en-US"/>
+        </w:rPr>
+        <w:t>Also</w:t>
+      </w:r>
+      <w:proofErr w:type="gramEnd"/>
+      <w:r>
+        <w:rPr>
+          <w:lang w:val="en-US"/>
+        </w:rPr>
+        <w:t xml:space="preserve"> </w:t>
+      </w:r>
+      <w:r>
+        <w:rPr>
+          <w:lang w:val="en-US"/>
+        </w:rPr>
+        <w:t xml:space="preserve">with </w:t>
+      </w:r>
+      <w:r>
+        <w:rPr>
+          <w:lang w:val="en-US"/>
+        </w:rPr>
+        <w:t xml:space="preserve">the separation of the update and draw routines. </w:t>
+      </w:r>
+      <w:r>
+        <w:rPr>
+          <w:lang w:val="en-US"/>
+        </w:rPr>
+        <w:t>The update only has 4 responsibilities</w:t>
+      </w:r>
+      <w:r>
+        <w:rPr>
+          <w:lang w:val="en-US"/>
+        </w:rPr>
+        <w:t xml:space="preserve">, and the drawing function has 6 responsibilities. </w:t>
+      </w:r>
+      <w:r>
+        <w:rPr>
+          <w:lang w:val="en-US"/>
+        </w:rPr>
+        <w:t xml:space="preserve">Though it has </w:t>
+      </w:r>
+      <w:proofErr w:type="spellStart"/>
+      <w:r>
+        <w:rPr>
+          <w:lang w:val="en-US"/>
+        </w:rPr>
+        <w:t>sosososososo</w:t>
+      </w:r>
+      <w:proofErr w:type="spellEnd"/>
+      <w:r>
+        <w:rPr>
+          <w:lang w:val="en-US"/>
+        </w:rPr>
+        <w:t xml:space="preserve"> many </w:t>
+      </w:r>
+      <w:r>
+        <w:rPr>
+          <w:lang w:val="en-US"/>
+        </w:rPr>
+        <w:t>parameters</w:t>
+      </w:r>
+      <w:r>
+        <w:rPr>
+          <w:lang w:val="en-US"/>
+        </w:rPr>
+        <w:t xml:space="preserve">. I didn’t even have enough experience with </w:t>
+      </w:r>
+      <w:proofErr w:type="spellStart"/>
+      <w:r>
+        <w:rPr>
+          <w:lang w:val="en-US"/>
+        </w:rPr>
+        <w:t>with</w:t>
+      </w:r>
+      <w:proofErr w:type="spellEnd"/>
+      <w:r>
+        <w:rPr>
+          <w:lang w:val="en-US"/>
+        </w:rPr>
+        <w:t xml:space="preserve"> these many </w:t>
+      </w:r>
+      <w:r>
+        <w:rPr>
+          <w:lang w:val="en-US"/>
+        </w:rPr>
+        <w:t xml:space="preserve">even in </w:t>
+      </w:r>
+      <w:proofErr w:type="spellStart"/>
+      <w:r>
+        <w:rPr>
+          <w:lang w:val="en-US"/>
+        </w:rPr>
+        <w:t>cpp</w:t>
+      </w:r>
+      <w:proofErr w:type="spellEnd"/>
+      <w:r>
+        <w:rPr>
+          <w:lang w:val="en-US"/>
+        </w:rPr>
+        <w:t>.</w:t>
+      </w:r>
+      <w:r>
+        <w:rPr>
+          <w:lang w:val="en-US"/>
+        </w:rPr>
+        <w:t xml:space="preserve"> So crazy.</w:t>
+      </w:r>
+    </w:p>
+    <w:p>
+      <w:pPr>
+        <w:rPr>
+          <w:lang w:val="en-US"/>
+        </w:rPr>
+      </w:pPr>
     </w:p>
     <w:p>
       <w:pPr>
@@ -5493,11 +5673,183 @@
         <w:rPr>
           <w:lang w:val="en-US"/>
         </w:rPr>
-        <w:t xml:space="preserve"> work for [8] for working with time to remove the parked vehicles</w:t>
-      </w:r>
-    </w:p>
-    <w:p>
-      <w:pPr>
+        <w:t xml:space="preserve"> work for [8]</w:t>
+      </w:r>
+      <w:r>
+        <w:rPr>
+          <w:lang w:val="en-US"/>
+        </w:rPr>
+        <w:t xml:space="preserve"> and </w:t>
+      </w:r>
+      <w:proofErr w:type="spellStart"/>
+      <w:r>
+        <w:rPr>
+          <w:lang w:val="en-US"/>
+        </w:rPr>
+        <w:t>oka’s</w:t>
+      </w:r>
+      <w:proofErr w:type="spellEnd"/>
+      <w:r>
+        <w:rPr>
+          <w:lang w:val="en-US"/>
+        </w:rPr>
+        <w:t xml:space="preserve"> work [10]</w:t>
+      </w:r>
+      <w:r>
+        <w:rPr>
+          <w:lang w:val="en-US"/>
+        </w:rPr>
+        <w:t xml:space="preserve"> for working with time to remove the parked vehicles</w:t>
+      </w:r>
+      <w:r>
+        <w:rPr>
+          <w:lang w:val="en-US"/>
+        </w:rPr>
+        <w:t>.</w:t>
+      </w:r>
+    </w:p>
+    <w:p>
+      <w:pPr>
+        <w:rPr>
+          <w:lang w:val="en-US"/>
+        </w:rPr>
+      </w:pPr>
+    </w:p>
+    <w:p>
+      <w:pPr>
+        <w:rPr>
+          <w:lang w:val="en-US"/>
+        </w:rPr>
+      </w:pPr>
+    </w:p>
+    <w:p>
+      <w:pPr>
+        <w:rPr>
+          <w:b/>
+          <w:bCs/>
+          <w:lang w:val="en-US"/>
+        </w:rPr>
+      </w:pPr>
+      <w:r>
+        <w:rPr>
+          <w:b/>
+          <w:bCs/>
+          <w:lang w:val="en-US"/>
+        </w:rPr>
+        <w:t>Eleventh commit:</w:t>
+      </w:r>
+    </w:p>
+    <w:p>
+      <w:pPr>
+        <w:rPr>
+          <w:lang w:val="en-US"/>
+        </w:rPr>
+      </w:pPr>
+      <w:r>
+        <w:rPr>
+          <w:lang w:val="en-US"/>
+        </w:rPr>
+        <w:t>Issues</w:t>
+      </w:r>
+    </w:p>
+    <w:p>
+      <w:pPr>
+        <w:pStyle w:val="ListParagraph"/>
+        <w:numPr>
+          <w:ilvl w:val="0"/>
+          <w:numId w:val="1"/>
+        </w:numPr>
+        <w:rPr>
+          <w:lang w:val="en-US"/>
+        </w:rPr>
+      </w:pPr>
+      <w:proofErr w:type="spellStart"/>
+      <w:r>
+        <w:rPr>
+          <w:lang w:val="en-US"/>
+        </w:rPr>
+        <w:t>Asd</w:t>
+      </w:r>
+      <w:proofErr w:type="spellEnd"/>
+    </w:p>
+    <w:p>
+      <w:pPr>
+        <w:rPr>
+          <w:lang w:val="en-US"/>
+        </w:rPr>
+      </w:pPr>
+      <w:r>
+        <w:rPr>
+          <w:lang w:val="en-US"/>
+        </w:rPr>
+        <w:t>Features</w:t>
+      </w:r>
+    </w:p>
+    <w:p>
+      <w:pPr>
+        <w:pStyle w:val="ListParagraph"/>
+        <w:numPr>
+          <w:ilvl w:val="0"/>
+          <w:numId w:val="1"/>
+        </w:numPr>
+        <w:rPr>
+          <w:lang w:val="en-US"/>
+        </w:rPr>
+      </w:pPr>
+      <w:r>
+        <w:rPr>
+          <w:lang w:val="en-US"/>
+        </w:rPr>
+        <w:t>String generator for the vehicle name</w:t>
+      </w:r>
+    </w:p>
+    <w:p>
+      <w:pPr>
+        <w:pStyle w:val="ListParagraph"/>
+        <w:numPr>
+          <w:ilvl w:val="0"/>
+          <w:numId w:val="1"/>
+        </w:numPr>
+        <w:rPr>
+          <w:b/>
+          <w:bCs/>
+          <w:lang w:val="en-US"/>
+        </w:rPr>
+      </w:pPr>
+      <w:r>
+        <w:rPr>
+          <w:lang w:val="en-US"/>
+        </w:rPr>
+        <w:t xml:space="preserve">Also draw this vehicle </w:t>
+      </w:r>
+      <w:r>
+        <w:rPr>
+          <w:lang w:val="en-US"/>
+        </w:rPr>
+        <w:t>(string</w:t>
+      </w:r>
+      <w:r>
+        <w:rPr>
+          <w:lang w:val="en-US"/>
+        </w:rPr>
+        <w:t xml:space="preserve"> name</w:t>
+      </w:r>
+      <w:r>
+        <w:rPr>
+          <w:lang w:val="en-US"/>
+        </w:rPr>
+        <w:t xml:space="preserve">) </w:t>
+      </w:r>
+      <w:r>
+        <w:rPr>
+          <w:lang w:val="en-US"/>
+        </w:rPr>
+        <w:t xml:space="preserve">in the parking space </w:t>
+      </w:r>
+    </w:p>
+    <w:p>
+      <w:pPr>
+        <w:ind w:left="360"/>
         <w:rPr>
           <w:b/>
           <w:bCs/>
@@ -5832,7 +6184,7 @@
           <w:lang w:val="en-US"/>
         </w:rPr>
       </w:pPr>
-      <w:hyperlink r:id="rId17" w:history="1">
+      <w:hyperlink r:id="rId17" w:anchor="pyray.Rectang" w:history="1">
         <w:r>
           <w:rPr>
             <w:rStyle w:val="Hyperlink"/>
@@ -5853,6 +6205,33 @@
           <w:lang w:val="en-US"/>
         </w:rPr>
       </w:pPr>
+      <w:r>
+        <w:rPr>
+          <w:lang w:val="en-US"/>
+        </w:rPr>
+        <w:t xml:space="preserve"> </w:t>
+      </w:r>
+      <w:hyperlink r:id="rId18" w:history="1">
+        <w:r>
+          <w:rPr>
+            <w:rStyle w:val="Hyperlink"/>
+            <w:lang w:val="en-US"/>
+          </w:rPr>
+          <w:t>https://stackoverflow.com/questions/78468857/implementation-of-an-incrementing-variable-after-a-specified-period-of-time</w:t>
+        </w:r>
+      </w:hyperlink>
+    </w:p>
+    <w:p>
+      <w:pPr>
+        <w:pStyle w:val="ListParagraph"/>
+        <w:numPr>
+          <w:ilvl w:val="0"/>
+          <w:numId w:val="4"/>
+        </w:numPr>
+        <w:rPr>
+          <w:lang w:val="en-US"/>
+        </w:rPr>
+      </w:pPr>
     </w:p>
     <w:p>
       <w:pPr>
@@ -5904,7 +6283,7 @@
         </w:rPr>
         <w:t xml:space="preserve"> </w:t>
       </w:r>
-      <w:hyperlink r:id="rId18" w:history="1">
+      <w:hyperlink r:id="rId19" w:history="1">
         <w:r>
           <w:rPr>
             <w:rStyle w:val="Hyperlink"/>
@@ -6019,6 +6398,127 @@
     </w:lvl>
   </w:abstractNum>
   <w:abstractNum w:abstractNumId="1" w15:restartNumberingAfterBreak="0">
+    <w:nsid w:val="0A2F63DC"/>
+    <w:multiLevelType w:val="multilevel"/>
+    <w:tmpl w:val="8736BE9A"/>
+    <w:lvl w:ilvl="0">
+      <w:start w:val="1"/>
+      <w:numFmt w:val="decimal"/>
+      <w:lvlText w:val="%1."/>
+      <w:lvlJc w:val="left"/>
+      <w:pPr>
+        <w:tabs>
+          <w:tab w:val="num" w:pos="720"/>
+        </w:tabs>
+        <w:ind w:left="720" w:hanging="360"/>
+      </w:pPr>
+    </w:lvl>
+    <w:lvl w:ilvl="1">
+      <w:start w:val="1"/>
+      <w:numFmt w:val="bullet"/>
+      <w:lvlText w:val="o"/>
+      <w:lvlJc w:val="left"/>
+      <w:pPr>
+        <w:tabs>
+          <w:tab w:val="num" w:pos="1440"/>
+        </w:tabs>
+        <w:ind w:left="1440" w:hanging="360"/>
+      </w:pPr>
+      <w:rPr>
+        <w:rFonts w:ascii="Courier New" w:hAnsi="Courier New" w:hint="default"/>
+        <w:sz w:val="20"/>
+      </w:rPr>
+    </w:lvl>
+    <w:lvl w:ilvl="2">
+      <w:start w:val="1"/>
+      <w:numFmt w:val="bullet"/>
+      <w:lvlText w:val=""/>
+      <w:lvlJc w:val="left"/>
+      <w:pPr>
+        <w:tabs>
+          <w:tab w:val="num" w:pos="2160"/>
+        </w:tabs>
+        <w:ind w:left="2160" w:hanging="360"/>
+      </w:pPr>
+      <w:rPr>
+        <w:rFonts w:ascii="Wingdings" w:hAnsi="Wingdings" w:hint="default"/>
+        <w:sz w:val="20"/>
+      </w:rPr>
+    </w:lvl>
+    <w:lvl w:ilvl="3" w:tentative="1">
+      <w:start w:val="1"/>
+      <w:numFmt w:val="decimal"/>
+      <w:lvlText w:val="%4."/>
+      <w:lvlJc w:val="left"/>
+      <w:pPr>
+        <w:tabs>
+          <w:tab w:val="num" w:pos="2880"/>
+        </w:tabs>
+        <w:ind w:left="2880" w:hanging="360"/>
+      </w:pPr>
+    </w:lvl>
+    <w:lvl w:ilvl="4" w:tentative="1">
+      <w:start w:val="1"/>
+      <w:numFmt w:val="decimal"/>
+      <w:lvlText w:val="%5."/>
+      <w:lvlJc w:val="left"/>
+      <w:pPr>
+        <w:tabs>
+          <w:tab w:val="num" w:pos="3600"/>
+        </w:tabs>
+        <w:ind w:left="3600" w:hanging="360"/>
+      </w:pPr>
+    </w:lvl>
+    <w:lvl w:ilvl="5" w:tentative="1">
+      <w:start w:val="1"/>
+      <w:numFmt w:val="decimal"/>
+      <w:lvlText w:val="%6."/>
+      <w:lvlJc w:val="left"/>
+      <w:pPr>
+        <w:tabs>
+          <w:tab w:val="num" w:pos="4320"/>
+        </w:tabs>
+        <w:ind w:left="4320" w:hanging="360"/>
+      </w:pPr>
+    </w:lvl>
+    <w:lvl w:ilvl="6" w:tentative="1">
+      <w:start w:val="1"/>
+      <w:numFmt w:val="decimal"/>
+      <w:lvlText w:val="%7."/>
+      <w:lvlJc w:val="left"/>
+      <w:pPr>
+        <w:tabs>
+          <w:tab w:val="num" w:pos="5040"/>
+        </w:tabs>
+        <w:ind w:left="5040" w:hanging="360"/>
+      </w:pPr>
+    </w:lvl>
+    <w:lvl w:ilvl="7" w:tentative="1">
+      <w:start w:val="1"/>
+      <w:numFmt w:val="decimal"/>
+      <w:lvlText w:val="%8."/>
+      <w:lvlJc w:val="left"/>
+      <w:pPr>
+        <w:tabs>
+          <w:tab w:val="num" w:pos="5760"/>
+        </w:tabs>
+        <w:ind w:left="5760" w:hanging="360"/>
+      </w:pPr>
+    </w:lvl>
+    <w:lvl w:ilvl="8" w:tentative="1">
+      <w:start w:val="1"/>
+      <w:numFmt w:val="decimal"/>
+      <w:lvlText w:val="%9."/>
+      <w:lvlJc w:val="left"/>
+      <w:pPr>
+        <w:tabs>
+          <w:tab w:val="num" w:pos="6480"/>
+        </w:tabs>
+        <w:ind w:left="6480" w:hanging="360"/>
+      </w:pPr>
+    </w:lvl>
+  </w:abstractNum>
+  <w:abstractNum w:abstractNumId="2" w15:restartNumberingAfterBreak="0">
     <w:nsid w:val="205F11FA"/>
     <w:multiLevelType w:val="hybridMultilevel"/>
     <w:tmpl w:val="5CB2816E"/>
@@ -6130,7 +6630,7 @@
       </w:rPr>
     </w:lvl>
   </w:abstractNum>
-  <w:abstractNum w:abstractNumId="2" w15:restartNumberingAfterBreak="0">
+  <w:abstractNum w:abstractNumId="3" w15:restartNumberingAfterBreak="0">
     <w:nsid w:val="5E484156"/>
     <w:multiLevelType w:val="hybridMultilevel"/>
     <w:tmpl w:val="AF503A40"/>
@@ -6242,7 +6742,7 @@
       </w:rPr>
     </w:lvl>
   </w:abstractNum>
-  <w:abstractNum w:abstractNumId="3" w15:restartNumberingAfterBreak="0">
+  <w:abstractNum w:abstractNumId="4" w15:restartNumberingAfterBreak="0">
     <w:nsid w:val="7DE20886"/>
     <w:multiLevelType w:val="multilevel"/>
     <w:tmpl w:val="969426FC"/>
@@ -6356,16 +6856,19 @@
     </w:lvl>
   </w:abstractNum>
   <w:num w:numId="1" w16cid:durableId="842860022">
-    <w:abstractNumId w:val="1"/>
+    <w:abstractNumId w:val="2"/>
   </w:num>
   <w:num w:numId="2" w16cid:durableId="1318338210">
-    <w:abstractNumId w:val="2"/>
+    <w:abstractNumId w:val="3"/>
   </w:num>
   <w:num w:numId="3" w16cid:durableId="1463036994">
     <w:abstractNumId w:val="0"/>
   </w:num>
   <w:num w:numId="4" w16cid:durableId="266545787">
-    <w:abstractNumId w:val="3"/>
+    <w:abstractNumId w:val="4"/>
+  </w:num>
+  <w:num w:numId="5" w16cid:durableId="1306006120">
+    <w:abstractNumId w:val="1"/>
   </w:num>
 </w:numbering>
 </file>
@@ -6774,6 +7277,7 @@
   <w:style w:type="character" w:default="1" w:styleId="DefaultParagraphFont">
     <w:name w:val="Default Paragraph Font"/>
     <w:uiPriority w:val="1"/>
+    <w:semiHidden/>
     <w:unhideWhenUsed/>
   </w:style>
   <w:style w:type="table" w:default="1" w:styleId="TableNormal">

</xml_diff>

<commit_message>
12th; string generation and be appeared in the parking space
</commit_message>
<xml_diff>
--- a/docs/what i do.docx
+++ b/docs/what i do.docx
@@ -5845,14 +5845,18 @@
           <w:lang w:val="en-US"/>
         </w:rPr>
       </w:pPr>
-      <w:proofErr w:type="spellStart"/>
-      <w:r>
-        <w:rPr>
-          <w:lang w:val="en-US"/>
-        </w:rPr>
-        <w:t>Asd</w:t>
-      </w:r>
-      <w:proofErr w:type="spellEnd"/>
+      <w:r>
+        <w:rPr>
+          <w:lang w:val="en-US"/>
+        </w:rPr>
+        <w:t>None</w:t>
+      </w:r>
+      <w:r>
+        <w:rPr>
+          <w:lang w:val="en-US"/>
+        </w:rPr>
+        <w:t xml:space="preserve"> EZPZ</w:t>
+      </w:r>
     </w:p>
     <w:p>
       <w:pPr>

</xml_diff>

<commit_message>
13th better graphical representation
</commit_message>
<xml_diff>
--- a/docs/what i do.docx
+++ b/docs/what i do.docx
@@ -869,60 +869,60 @@
           <w:color w:val="383A42"/>
         </w:rPr>
         <w:br/>
-        <w:t>LaneA = [</w:t>
-      </w:r>
-      <w:proofErr w:type="gramStart"/>
+        <w:t>LaneA = [Stack(), stack(), stack(), stack()]</w:t>
+      </w:r>
       <w:r>
         <w:rPr>
           <w:rFonts w:ascii="Courier New" w:hAnsi="Courier New" w:cs="Courier New"/>
           <w:color w:val="383A42"/>
         </w:rPr>
-        <w:t>Stack(</w:t>
-      </w:r>
-      <w:proofErr w:type="gramEnd"/>
+        <w:br/>
+      </w:r>
+      <w:proofErr w:type="spellStart"/>
       <w:r>
         <w:rPr>
           <w:rFonts w:ascii="Courier New" w:hAnsi="Courier New" w:cs="Courier New"/>
           <w:color w:val="383A42"/>
         </w:rPr>
-        <w:t>), stack(), stack(), stack()]</w:t>
-      </w:r>
+        <w:t>LaneB</w:t>
+      </w:r>
+      <w:proofErr w:type="spellEnd"/>
       <w:r>
         <w:rPr>
           <w:rFonts w:ascii="Courier New" w:hAnsi="Courier New" w:cs="Courier New"/>
           <w:color w:val="383A42"/>
         </w:rPr>
-        <w:br/>
-      </w:r>
-      <w:proofErr w:type="spellStart"/>
+        <w:t xml:space="preserve"> = [Stack(), stack(), stack(), stack()]</w:t>
+      </w:r>
       <w:r>
         <w:rPr>
           <w:rFonts w:ascii="Courier New" w:hAnsi="Courier New" w:cs="Courier New"/>
           <w:color w:val="383A42"/>
         </w:rPr>
-        <w:t>LaneB</w:t>
-      </w:r>
-      <w:proofErr w:type="spellEnd"/>
+        <w:br/>
+      </w:r>
       <w:r>
         <w:rPr>
           <w:rFonts w:ascii="Courier New" w:hAnsi="Courier New" w:cs="Courier New"/>
           <w:color w:val="383A42"/>
         </w:rPr>
-        <w:t xml:space="preserve"> = [Stack(), stack(), stack(), stack()]</w:t>
-      </w:r>
+        <w:br/>
+      </w:r>
+      <w:proofErr w:type="spellStart"/>
       <w:r>
         <w:rPr>
           <w:rFonts w:ascii="Courier New" w:hAnsi="Courier New" w:cs="Courier New"/>
           <w:color w:val="383A42"/>
         </w:rPr>
-        <w:br/>
-      </w:r>
+        <w:t>PrkingSpace</w:t>
+      </w:r>
+      <w:proofErr w:type="spellEnd"/>
       <w:r>
         <w:rPr>
           <w:rFonts w:ascii="Courier New" w:hAnsi="Courier New" w:cs="Courier New"/>
           <w:color w:val="383A42"/>
         </w:rPr>
-        <w:br/>
+        <w:t xml:space="preserve"> = [LaneA, </w:t>
       </w:r>
       <w:proofErr w:type="spellStart"/>
       <w:r>
@@ -930,7 +930,7 @@
           <w:rFonts w:ascii="Courier New" w:hAnsi="Courier New" w:cs="Courier New"/>
           <w:color w:val="383A42"/>
         </w:rPr>
-        <w:t>PrkingSpace</w:t>
+        <w:t>LaneB</w:t>
       </w:r>
       <w:proofErr w:type="spellEnd"/>
       <w:r>
@@ -938,22 +938,6 @@
           <w:rFonts w:ascii="Courier New" w:hAnsi="Courier New" w:cs="Courier New"/>
           <w:color w:val="383A42"/>
         </w:rPr>
-        <w:t xml:space="preserve"> = [LaneA, </w:t>
-      </w:r>
-      <w:proofErr w:type="spellStart"/>
-      <w:r>
-        <w:rPr>
-          <w:rFonts w:ascii="Courier New" w:hAnsi="Courier New" w:cs="Courier New"/>
-          <w:color w:val="383A42"/>
-        </w:rPr>
-        <w:t>LaneB</w:t>
-      </w:r>
-      <w:proofErr w:type="spellEnd"/>
-      <w:r>
-        <w:rPr>
-          <w:rFonts w:ascii="Courier New" w:hAnsi="Courier New" w:cs="Courier New"/>
-          <w:color w:val="383A42"/>
-        </w:rPr>
         <w:t>]</w:t>
       </w:r>
     </w:p>
@@ -1308,7 +1292,6 @@
         <w:t xml:space="preserve">I </w:t>
       </w:r>
       <w:proofErr w:type="spellStart"/>
-      <w:proofErr w:type="gramStart"/>
       <w:r>
         <w:rPr>
           <w:lang w:val="en-US"/>
@@ -1316,7 +1299,6 @@
         <w:t>cant</w:t>
       </w:r>
       <w:proofErr w:type="spellEnd"/>
-      <w:proofErr w:type="gramEnd"/>
       <w:r>
         <w:rPr>
           <w:lang w:val="en-US"/>
@@ -1415,19 +1397,11 @@
         </w:rPr>
         <w:t xml:space="preserve"> is the main function</w:t>
       </w:r>
-      <w:proofErr w:type="gramStart"/>
-      <w:r>
-        <w:rPr>
-          <w:lang w:val="en-US"/>
-        </w:rPr>
-        <w:t>?  ??</w:t>
-      </w:r>
-      <w:proofErr w:type="gramEnd"/>
-      <w:r>
-        <w:rPr>
-          <w:lang w:val="en-US"/>
-        </w:rPr>
-        <w:t xml:space="preserve"> </w:t>
+      <w:r>
+        <w:rPr>
+          <w:lang w:val="en-US"/>
+        </w:rPr>
+        <w:t xml:space="preserve">?  ?? </w:t>
       </w:r>
       <w:r>
         <w:rPr>
@@ -1471,19 +1445,11 @@
         </w:rPr>
         <w:t>only included in unit tests</w:t>
       </w:r>
-      <w:proofErr w:type="gramStart"/>
-      <w:r>
-        <w:rPr>
-          <w:lang w:val="en-US"/>
-        </w:rPr>
-        <w:t>??  ???</w:t>
-      </w:r>
-      <w:proofErr w:type="gramEnd"/>
-      <w:r>
-        <w:rPr>
-          <w:lang w:val="en-US"/>
-        </w:rPr>
-        <w:t xml:space="preserve"> ? ?</w:t>
+      <w:r>
+        <w:rPr>
+          <w:lang w:val="en-US"/>
+        </w:rPr>
+        <w:t>??  ??? ? ?</w:t>
       </w:r>
       <w:r>
         <w:rPr>
@@ -1607,23 +1573,13 @@
           <w:lang w:val="en-US"/>
         </w:rPr>
       </w:pPr>
-      <w:proofErr w:type="gramStart"/>
       <w:r>
         <w:rPr>
           <w:b/>
           <w:bCs/>
           <w:lang w:val="en-US"/>
         </w:rPr>
-        <w:t>Actually</w:t>
-      </w:r>
-      <w:proofErr w:type="gramEnd"/>
-      <w:r>
-        <w:rPr>
-          <w:b/>
-          <w:bCs/>
-          <w:lang w:val="en-US"/>
-        </w:rPr>
-        <w:t xml:space="preserve"> working with the base </w:t>
+        <w:t xml:space="preserve">Actually working with the base </w:t>
       </w:r>
       <w:r>
         <w:rPr>
@@ -2068,7 +2024,6 @@
           <w:lang w:val="en-US"/>
         </w:rPr>
       </w:pPr>
-      <w:proofErr w:type="gramStart"/>
       <w:r>
         <w:rPr>
           <w:i/>
@@ -2076,17 +2031,7 @@
           <w:color w:val="808080" w:themeColor="background1" w:themeShade="80"/>
           <w:lang w:val="en-US"/>
         </w:rPr>
-        <w:t>Well</w:t>
-      </w:r>
-      <w:proofErr w:type="gramEnd"/>
-      <w:r>
-        <w:rPr>
-          <w:i/>
-          <w:iCs/>
-          <w:color w:val="808080" w:themeColor="background1" w:themeShade="80"/>
-          <w:lang w:val="en-US"/>
-        </w:rPr>
-        <w:t xml:space="preserve"> that was a joke. I</w:t>
+        <w:t>Well that was a joke. I</w:t>
       </w:r>
       <w:r>
         <w:rPr>
@@ -2489,7 +2434,6 @@
         <w:t xml:space="preserve">context.py isn’t that much needed when it’s this small and I </w:t>
       </w:r>
       <w:proofErr w:type="spellStart"/>
-      <w:proofErr w:type="gramStart"/>
       <w:r>
         <w:rPr>
           <w:bCs/>
@@ -2498,7 +2442,6 @@
         <w:t>cant</w:t>
       </w:r>
       <w:proofErr w:type="spellEnd"/>
-      <w:proofErr w:type="gramEnd"/>
       <w:r>
         <w:rPr>
           <w:bCs/>
@@ -3094,21 +3037,7 @@
         <w:rPr>
           <w:lang w:val="en-US"/>
         </w:rPr>
-        <w:t xml:space="preserve"> that generates a random number from 5 to 30 (a </w:t>
-      </w:r>
-      <w:proofErr w:type="gramStart"/>
-      <w:r>
-        <w:rPr>
-          <w:lang w:val="en-US"/>
-        </w:rPr>
-        <w:t>floating point</w:t>
-      </w:r>
-      <w:proofErr w:type="gramEnd"/>
-      <w:r>
-        <w:rPr>
-          <w:lang w:val="en-US"/>
-        </w:rPr>
-        <w:t xml:space="preserve"> number, and seconds) that we invoke </w:t>
+        <w:t xml:space="preserve"> that generates a random number from 5 to 30 (a floating point number, and seconds) that we invoke </w:t>
       </w:r>
       <w:r>
         <w:rPr>
@@ -4016,7 +3945,6 @@
         <w:t xml:space="preserve">add </w:t>
       </w:r>
       <w:proofErr w:type="spellStart"/>
-      <w:proofErr w:type="gramStart"/>
       <w:r>
         <w:rPr>
           <w:lang w:val="en-US"/>
@@ -4028,14 +3956,7 @@
         <w:rPr>
           <w:lang w:val="en-US"/>
         </w:rPr>
-        <w:t xml:space="preserve"> :</w:t>
-      </w:r>
-      <w:proofErr w:type="gramEnd"/>
-      <w:r>
-        <w:rPr>
-          <w:lang w:val="en-US"/>
-        </w:rPr>
-        <w:t xml:space="preserve"> 78.3% to 94.2%</w:t>
+        <w:t xml:space="preserve"> : 78.3% to 94.2%</w:t>
       </w:r>
     </w:p>
     <w:p>
@@ -4204,7 +4125,6 @@
         <w:t xml:space="preserve">add </w:t>
       </w:r>
       <w:proofErr w:type="spellStart"/>
-      <w:proofErr w:type="gramStart"/>
       <w:r>
         <w:rPr>
           <w:lang w:val="en-US"/>
@@ -4216,14 +4136,7 @@
         <w:rPr>
           <w:lang w:val="en-US"/>
         </w:rPr>
-        <w:t xml:space="preserve"> :</w:t>
-      </w:r>
-      <w:proofErr w:type="gramEnd"/>
-      <w:r>
-        <w:rPr>
-          <w:lang w:val="en-US"/>
-        </w:rPr>
-        <w:t xml:space="preserve"> 51.8 to 61.5</w:t>
+        <w:t xml:space="preserve"> : 51.8 to 61.5</w:t>
       </w:r>
     </w:p>
     <w:p>
@@ -4538,7 +4451,6 @@
         <w:t xml:space="preserve">The hardcoded values </w:t>
       </w:r>
       <w:proofErr w:type="spellStart"/>
-      <w:proofErr w:type="gramStart"/>
       <w:r>
         <w:rPr>
           <w:i/>
@@ -4548,7 +4460,6 @@
         <w:t>wont</w:t>
       </w:r>
       <w:proofErr w:type="spellEnd"/>
-      <w:proofErr w:type="gramEnd"/>
       <w:r>
         <w:rPr>
           <w:i/>
@@ -4627,21 +4538,7 @@
         <w:rPr>
           <w:lang w:val="en-US"/>
         </w:rPr>
-        <w:t xml:space="preserve">. </w:t>
-      </w:r>
-      <w:proofErr w:type="gramStart"/>
-      <w:r>
-        <w:rPr>
-          <w:lang w:val="en-US"/>
-        </w:rPr>
-        <w:t>Lets</w:t>
-      </w:r>
-      <w:proofErr w:type="gramEnd"/>
-      <w:r>
-        <w:rPr>
-          <w:lang w:val="en-US"/>
-        </w:rPr>
-        <w:t xml:space="preserve"> go with wat I have. </w:t>
+        <w:t xml:space="preserve">. Lets go with wat I have. </w:t>
       </w:r>
     </w:p>
     <w:p>
@@ -4726,25 +4623,14 @@
           <w:szCs w:val="32"/>
           <w:lang w:val="en-US"/>
         </w:rPr>
-        <w:t xml:space="preserve"> </w:t>
-      </w:r>
-      <w:proofErr w:type="gramStart"/>
-      <w:r>
-        <w:rPr>
-          <w:b/>
+        <w:t xml:space="preserve"> commit</w:t>
+      </w:r>
+      <w:r>
+        <w:rPr>
           <w:sz w:val="32"/>
           <w:szCs w:val="32"/>
           <w:lang w:val="en-US"/>
         </w:rPr>
-        <w:t>commit</w:t>
-      </w:r>
-      <w:proofErr w:type="gramEnd"/>
-      <w:r>
-        <w:rPr>
-          <w:sz w:val="32"/>
-          <w:szCs w:val="32"/>
-          <w:lang w:val="en-US"/>
-        </w:rPr>
         <w:t xml:space="preserve"> </w:t>
       </w:r>
       <w:r>
@@ -5241,19 +5127,11 @@
         </w:rPr>
         <w:t xml:space="preserve">This document is a bit hard to follow as it isn’t structured that well. </w:t>
       </w:r>
-      <w:proofErr w:type="gramStart"/>
-      <w:r>
-        <w:rPr>
-          <w:lang w:val="en-US"/>
-        </w:rPr>
-        <w:t>So</w:t>
-      </w:r>
-      <w:proofErr w:type="gramEnd"/>
-      <w:r>
-        <w:rPr>
-          <w:lang w:val="en-US"/>
-        </w:rPr>
-        <w:t xml:space="preserve"> for any future updates, I will be listing the features and issues with conceived solution.</w:t>
+      <w:r>
+        <w:rPr>
+          <w:lang w:val="en-US"/>
+        </w:rPr>
+        <w:t>So for any future updates, I will be listing the features and issues with conceived solution.</w:t>
       </w:r>
       <w:r>
         <w:rPr>
@@ -5511,21 +5389,7 @@
         <w:rPr>
           <w:lang w:val="en-US"/>
         </w:rPr>
-        <w:t xml:space="preserve">Big problem is the main loop. There were many for loops that I did, so some of it were merged. </w:t>
-      </w:r>
-      <w:proofErr w:type="gramStart"/>
-      <w:r>
-        <w:rPr>
-          <w:lang w:val="en-US"/>
-        </w:rPr>
-        <w:t>Also</w:t>
-      </w:r>
-      <w:proofErr w:type="gramEnd"/>
-      <w:r>
-        <w:rPr>
-          <w:lang w:val="en-US"/>
-        </w:rPr>
-        <w:t xml:space="preserve"> </w:t>
+        <w:t xml:space="preserve">Big problem is the main loop. There were many for loops that I did, so some of it were merged. Also </w:t>
       </w:r>
       <w:r>
         <w:rPr>
@@ -6001,14 +5865,30 @@
           <w:lang w:val="en-US"/>
         </w:rPr>
       </w:pPr>
-      <w:proofErr w:type="spellStart"/>
-      <w:r>
-        <w:rPr>
-          <w:lang w:val="en-US"/>
-        </w:rPr>
-        <w:t>Asd</w:t>
-      </w:r>
-      <w:proofErr w:type="spellEnd"/>
+      <w:r>
+        <w:rPr>
+          <w:lang w:val="en-US"/>
+        </w:rPr>
+        <w:t xml:space="preserve">Terrible </w:t>
+      </w:r>
+      <w:r>
+        <w:rPr>
+          <w:lang w:val="en-US"/>
+        </w:rPr>
+        <w:t xml:space="preserve">workflow </w:t>
+      </w:r>
+      <w:r>
+        <w:rPr>
+          <w:lang w:val="en-US"/>
+        </w:rPr>
+        <w:t>to do graphics</w:t>
+      </w:r>
+      <w:r>
+        <w:rPr>
+          <w:lang w:val="en-US"/>
+        </w:rPr>
+        <w:t xml:space="preserve"> </w:t>
+      </w:r>
     </w:p>
     <w:p>
       <w:pPr>
@@ -6039,6 +5919,24 @@
           <w:lang w:val="en-US"/>
         </w:rPr>
         <w:t>Better representation of the park bldg., lanes, and spaces</w:t>
+      </w:r>
+    </w:p>
+    <w:p>
+      <w:pPr>
+        <w:pStyle w:val="ListParagraph"/>
+        <w:numPr>
+          <w:ilvl w:val="0"/>
+          <w:numId w:val="1"/>
+        </w:numPr>
+        <w:rPr>
+          <w:lang w:val="en-US"/>
+        </w:rPr>
+      </w:pPr>
+      <w:r>
+        <w:rPr>
+          <w:lang w:val="en-US"/>
+        </w:rPr>
+        <w:t>Better text font</w:t>
       </w:r>
     </w:p>
     <w:p>

</xml_diff>